<commit_message>
Software Architecture Document version 3
</commit_message>
<xml_diff>
--- a/Documentation/SAD.docx
+++ b/Documentation/SAD.docx
@@ -19,19 +19,19 @@
           <w:szCs w:val="48"/>
           <w:lang w:val="en-US"/>
         </w:rPr>
-        <w:t xml:space="preserve">The </w:t>
-      </w:r>
-      <w:proofErr w:type="spellStart"/>
-      <w:r>
+        <w:t>The Zalojna Kushta</w:t>
+      </w:r>
+    </w:p>
+    <w:p>
+      <w:pPr>
+        <w:jc w:val="center"/>
         <w:rPr>
           <w:rFonts w:ascii="Bahnschrift SemiBold" w:hAnsi="Bahnschrift SemiBold"/>
           <w:sz w:val="48"/>
           <w:szCs w:val="48"/>
           <w:lang w:val="en-US"/>
         </w:rPr>
-        <w:t>Zalojna</w:t>
-      </w:r>
-      <w:proofErr w:type="spellEnd"/>
+      </w:pPr>
       <w:r>
         <w:rPr>
           <w:rFonts w:ascii="Bahnschrift SemiBold" w:hAnsi="Bahnschrift SemiBold"/>
@@ -39,85 +39,64 @@
           <w:szCs w:val="48"/>
           <w:lang w:val="en-US"/>
         </w:rPr>
-        <w:t xml:space="preserve"> </w:t>
-      </w:r>
-      <w:proofErr w:type="spellStart"/>
-      <w:r>
+        <w:t>Software Architecture Document</w:t>
+      </w:r>
+    </w:p>
+    <w:p>
+      <w:pPr>
         <w:rPr>
           <w:rFonts w:ascii="Bahnschrift SemiBold" w:hAnsi="Bahnschrift SemiBold"/>
-          <w:sz w:val="48"/>
-          <w:szCs w:val="48"/>
-          <w:lang w:val="en-US"/>
-        </w:rPr>
-        <w:t>Kushta</w:t>
-      </w:r>
-      <w:proofErr w:type="spellEnd"/>
-    </w:p>
-    <w:p>
-      <w:pPr>
-        <w:jc w:val="center"/>
+          <w:sz w:val="28"/>
+          <w:szCs w:val="28"/>
+          <w:lang w:val="en-US"/>
+        </w:rPr>
+      </w:pPr>
+    </w:p>
+    <w:p>
+      <w:pPr>
         <w:rPr>
           <w:rFonts w:ascii="Bahnschrift SemiBold" w:hAnsi="Bahnschrift SemiBold"/>
-          <w:sz w:val="48"/>
-          <w:szCs w:val="48"/>
-          <w:lang w:val="en-US"/>
-        </w:rPr>
-      </w:pPr>
-      <w:r>
+          <w:sz w:val="28"/>
+          <w:szCs w:val="28"/>
+          <w:lang w:val="en-US"/>
+        </w:rPr>
+      </w:pPr>
+    </w:p>
+    <w:p>
+      <w:pPr>
+        <w:rPr>
+          <w:rFonts w:ascii="Bahnschrift" w:hAnsi="Bahnschrift"/>
+          <w:b/>
+          <w:sz w:val="28"/>
+          <w:szCs w:val="28"/>
+          <w:lang w:val="en-US"/>
+        </w:rPr>
+      </w:pPr>
+      <w:r>
+        <w:rPr>
+          <w:rFonts w:ascii="Bahnschrift" w:hAnsi="Bahnschrift"/>
+          <w:b/>
+          <w:sz w:val="28"/>
+          <w:szCs w:val="28"/>
+          <w:lang w:val="en-US"/>
+        </w:rPr>
+        <w:t xml:space="preserve">Version </w:t>
+      </w:r>
+      <w:r>
+        <w:rPr>
+          <w:rFonts w:ascii="Bahnschrift" w:hAnsi="Bahnschrift"/>
+          <w:b/>
+          <w:sz w:val="28"/>
+          <w:szCs w:val="28"/>
+          <w:lang w:val="en-US"/>
+        </w:rPr>
+        <w:t>3</w:t>
+      </w:r>
+    </w:p>
+    <w:p>
+      <w:pPr>
         <w:rPr>
           <w:rFonts w:ascii="Bahnschrift SemiBold" w:hAnsi="Bahnschrift SemiBold"/>
-          <w:sz w:val="48"/>
-          <w:szCs w:val="48"/>
-          <w:lang w:val="en-US"/>
-        </w:rPr>
-        <w:t>Software Architecture Document</w:t>
-      </w:r>
-    </w:p>
-    <w:p>
-      <w:pPr>
-        <w:rPr>
-          <w:rFonts w:ascii="Bahnschrift SemiBold" w:hAnsi="Bahnschrift SemiBold"/>
-          <w:sz w:val="28"/>
-          <w:szCs w:val="28"/>
-          <w:lang w:val="en-US"/>
-        </w:rPr>
-      </w:pPr>
-    </w:p>
-    <w:p>
-      <w:pPr>
-        <w:rPr>
-          <w:rFonts w:ascii="Bahnschrift SemiBold" w:hAnsi="Bahnschrift SemiBold"/>
-          <w:sz w:val="28"/>
-          <w:szCs w:val="28"/>
-          <w:lang w:val="en-US"/>
-        </w:rPr>
-      </w:pPr>
-    </w:p>
-    <w:p>
-      <w:pPr>
-        <w:rPr>
-          <w:rFonts w:ascii="Bahnschrift" w:hAnsi="Bahnschrift"/>
-          <w:b/>
-          <w:sz w:val="28"/>
-          <w:szCs w:val="28"/>
-          <w:lang w:val="en-US"/>
-        </w:rPr>
-      </w:pPr>
-      <w:r>
-        <w:rPr>
-          <w:rFonts w:ascii="Bahnschrift" w:hAnsi="Bahnschrift"/>
-          <w:b/>
-          <w:sz w:val="28"/>
-          <w:szCs w:val="28"/>
-          <w:lang w:val="en-US"/>
-        </w:rPr>
-        <w:t>Version 1</w:t>
-      </w:r>
-    </w:p>
-    <w:p>
-      <w:pPr>
-        <w:rPr>
-          <w:rFonts w:ascii="Bahnschrift SemiBold" w:hAnsi="Bahnschrift SemiBold"/>
           <w:sz w:val="28"/>
           <w:szCs w:val="28"/>
           <w:lang w:val="en-US"/>
@@ -289,27 +268,7 @@
           <w:szCs w:val="24"/>
           <w:lang w:val="en-US"/>
         </w:rPr>
-        <w:t xml:space="preserve">interactive and efficient user interface. </w:t>
-      </w:r>
-      <w:proofErr w:type="spellStart"/>
-      <w:r>
-        <w:rPr>
-          <w:rFonts w:ascii="Bahnschrift" w:hAnsi="Bahnschrift"/>
-          <w:sz w:val="24"/>
-          <w:szCs w:val="24"/>
-          <w:lang w:val="en-US"/>
-        </w:rPr>
-        <w:t>React's</w:t>
-      </w:r>
-      <w:proofErr w:type="spellEnd"/>
-      <w:r>
-        <w:rPr>
-          <w:rFonts w:ascii="Bahnschrift" w:hAnsi="Bahnschrift"/>
-          <w:sz w:val="24"/>
-          <w:szCs w:val="24"/>
-          <w:lang w:val="en-US"/>
-        </w:rPr>
-        <w:t xml:space="preserve"> flexibility and reusability of components align</w:t>
+        <w:t>interactive and efficient user interface. React's flexibility and reusability of components align</w:t>
       </w:r>
       <w:r>
         <w:rPr>
@@ -617,6 +576,26 @@
           <w:lang w:val="en-US"/>
         </w:rPr>
       </w:pPr>
+    </w:p>
+    <w:p>
+      <w:pPr>
+        <w:rPr>
+          <w:rFonts w:ascii="Bahnschrift" w:hAnsi="Bahnschrift"/>
+          <w:sz w:val="24"/>
+          <w:szCs w:val="24"/>
+          <w:lang w:val="en-US"/>
+        </w:rPr>
+      </w:pPr>
+    </w:p>
+    <w:p>
+      <w:pPr>
+        <w:rPr>
+          <w:rFonts w:ascii="Bahnschrift" w:hAnsi="Bahnschrift"/>
+          <w:sz w:val="24"/>
+          <w:szCs w:val="24"/>
+          <w:lang w:val="en-US"/>
+        </w:rPr>
+      </w:pPr>
       <w:r>
         <w:rPr>
           <w:rFonts w:ascii="Bahnschrift" w:hAnsi="Bahnschrift"/>
@@ -626,10 +605,10 @@
           <w:lang w:val="en-US"/>
         </w:rPr>
         <w:drawing>
-          <wp:inline distT="0" distB="0" distL="0" distR="0" wp14:anchorId="157A2DBC" wp14:editId="3177AD06">
-            <wp:extent cx="5214938" cy="3360879"/>
-            <wp:effectExtent l="0" t="0" r="5080" b="0"/>
-            <wp:docPr id="845677935" name="Picture 1"/>
+          <wp:inline distT="0" distB="0" distL="0" distR="0" wp14:anchorId="18C066B1" wp14:editId="0D70467C">
+            <wp:extent cx="5725160" cy="3398520"/>
+            <wp:effectExtent l="0" t="0" r="8890" b="0"/>
+            <wp:docPr id="429806906" name="Picture 3"/>
             <wp:cNvGraphicFramePr>
               <a:graphicFrameLocks xmlns:a="http://schemas.openxmlformats.org/drawingml/2006/main" noChangeAspect="1"/>
             </wp:cNvGraphicFramePr>
@@ -637,571 +616,13 @@
               <a:graphicData uri="http://schemas.openxmlformats.org/drawingml/2006/picture">
                 <pic:pic xmlns:pic="http://schemas.openxmlformats.org/drawingml/2006/picture">
                   <pic:nvPicPr>
-                    <pic:cNvPr id="845677935" name=""/>
-                    <pic:cNvPicPr/>
-                  </pic:nvPicPr>
-                  <pic:blipFill>
-                    <a:blip r:embed="rId4"/>
-                    <a:stretch>
-                      <a:fillRect/>
-                    </a:stretch>
-                  </pic:blipFill>
-                  <pic:spPr>
-                    <a:xfrm>
-                      <a:off x="0" y="0"/>
-                      <a:ext cx="5228846" cy="3369842"/>
-                    </a:xfrm>
-                    <a:prstGeom prst="rect">
-                      <a:avLst/>
-                    </a:prstGeom>
-                  </pic:spPr>
-                </pic:pic>
-              </a:graphicData>
-            </a:graphic>
-          </wp:inline>
-        </w:drawing>
-      </w:r>
-    </w:p>
-    <w:p>
-      <w:pPr>
-        <w:rPr>
-          <w:rFonts w:ascii="Bahnschrift" w:hAnsi="Bahnschrift"/>
-          <w:sz w:val="24"/>
-          <w:szCs w:val="24"/>
-          <w:lang w:val="en-US"/>
-        </w:rPr>
-      </w:pPr>
-    </w:p>
-    <w:p>
-      <w:pPr>
-        <w:rPr>
-          <w:rFonts w:ascii="Bahnschrift" w:hAnsi="Bahnschrift"/>
-          <w:sz w:val="24"/>
-          <w:szCs w:val="24"/>
-          <w:lang w:val="en-US"/>
-        </w:rPr>
-      </w:pPr>
-    </w:p>
-    <w:p>
-      <w:pPr>
-        <w:rPr>
-          <w:rFonts w:ascii="Bahnschrift" w:hAnsi="Bahnschrift"/>
-          <w:sz w:val="24"/>
-          <w:szCs w:val="24"/>
-          <w:lang w:val="en-US"/>
-        </w:rPr>
-      </w:pPr>
-    </w:p>
-    <w:p>
-      <w:pPr>
-        <w:rPr>
-          <w:rFonts w:ascii="Bahnschrift" w:hAnsi="Bahnschrift"/>
-          <w:sz w:val="24"/>
-          <w:szCs w:val="24"/>
-          <w:lang w:val="en-US"/>
-        </w:rPr>
-      </w:pPr>
-    </w:p>
-    <w:p>
-      <w:pPr>
-        <w:rPr>
-          <w:rFonts w:ascii="Bahnschrift" w:hAnsi="Bahnschrift"/>
-          <w:sz w:val="24"/>
-          <w:szCs w:val="24"/>
-          <w:lang w:val="en-US"/>
-        </w:rPr>
-      </w:pPr>
-    </w:p>
-    <w:p>
-      <w:pPr>
-        <w:rPr>
-          <w:rFonts w:ascii="Bahnschrift" w:hAnsi="Bahnschrift"/>
-          <w:sz w:val="24"/>
-          <w:szCs w:val="24"/>
-          <w:lang w:val="en-US"/>
-        </w:rPr>
-      </w:pPr>
-    </w:p>
-    <w:p>
-      <w:pPr>
-        <w:rPr>
-          <w:rFonts w:ascii="Bahnschrift" w:hAnsi="Bahnschrift"/>
-          <w:sz w:val="24"/>
-          <w:szCs w:val="24"/>
-          <w:lang w:val="en-US"/>
-        </w:rPr>
-      </w:pPr>
-    </w:p>
-    <w:p>
-      <w:pPr>
-        <w:rPr>
-          <w:rFonts w:ascii="Bahnschrift" w:hAnsi="Bahnschrift"/>
-          <w:sz w:val="24"/>
-          <w:szCs w:val="24"/>
-          <w:lang w:val="en-US"/>
-        </w:rPr>
-      </w:pPr>
-    </w:p>
-    <w:p>
-      <w:pPr>
-        <w:rPr>
-          <w:rFonts w:ascii="Bahnschrift" w:hAnsi="Bahnschrift"/>
-          <w:sz w:val="24"/>
-          <w:szCs w:val="24"/>
-          <w:lang w:val="en-US"/>
-        </w:rPr>
-      </w:pPr>
-    </w:p>
-    <w:p>
-      <w:pPr>
-        <w:rPr>
-          <w:rFonts w:ascii="Bahnschrift" w:hAnsi="Bahnschrift"/>
-          <w:sz w:val="24"/>
-          <w:szCs w:val="24"/>
-          <w:lang w:val="en-US"/>
-        </w:rPr>
-      </w:pPr>
-    </w:p>
-    <w:p>
-      <w:pPr>
-        <w:rPr>
-          <w:rFonts w:ascii="Bahnschrift" w:hAnsi="Bahnschrift"/>
-          <w:sz w:val="24"/>
-          <w:szCs w:val="24"/>
-          <w:lang w:val="en-US"/>
-        </w:rPr>
-      </w:pPr>
-    </w:p>
-    <w:p>
-      <w:pPr>
-        <w:rPr>
-          <w:rFonts w:ascii="Bahnschrift" w:hAnsi="Bahnschrift"/>
-          <w:sz w:val="24"/>
-          <w:szCs w:val="24"/>
-          <w:lang w:val="en-US"/>
-        </w:rPr>
-      </w:pPr>
-    </w:p>
-    <w:p>
-      <w:pPr>
-        <w:rPr>
-          <w:rFonts w:ascii="Bahnschrift" w:hAnsi="Bahnschrift"/>
-          <w:sz w:val="24"/>
-          <w:szCs w:val="24"/>
-          <w:lang w:val="en-US"/>
-        </w:rPr>
-      </w:pPr>
-    </w:p>
-    <w:p>
-      <w:pPr>
-        <w:rPr>
-          <w:rFonts w:ascii="Bahnschrift" w:hAnsi="Bahnschrift"/>
-          <w:sz w:val="24"/>
-          <w:szCs w:val="24"/>
-          <w:lang w:val="en-US"/>
-        </w:rPr>
-      </w:pPr>
-    </w:p>
-    <w:p>
-      <w:pPr>
-        <w:rPr>
-          <w:rFonts w:ascii="Bahnschrift" w:hAnsi="Bahnschrift"/>
-          <w:sz w:val="24"/>
-          <w:szCs w:val="24"/>
-          <w:lang w:val="en-US"/>
-        </w:rPr>
-      </w:pPr>
-    </w:p>
-    <w:p>
-      <w:pPr>
-        <w:rPr>
-          <w:rFonts w:ascii="Bahnschrift" w:hAnsi="Bahnschrift"/>
-          <w:sz w:val="24"/>
-          <w:szCs w:val="24"/>
-          <w:lang w:val="en-US"/>
-        </w:rPr>
-      </w:pPr>
-    </w:p>
-    <w:p>
-      <w:pPr>
-        <w:rPr>
-          <w:rFonts w:ascii="Bahnschrift" w:hAnsi="Bahnschrift"/>
-          <w:sz w:val="24"/>
-          <w:szCs w:val="24"/>
-          <w:lang w:val="en-US"/>
-        </w:rPr>
-      </w:pPr>
-      <w:r>
-        <w:rPr>
-          <w:rFonts w:ascii="Bahnschrift" w:hAnsi="Bahnschrift"/>
-          <w:sz w:val="24"/>
-          <w:szCs w:val="24"/>
-          <w:lang w:val="en-US"/>
-        </w:rPr>
-        <w:lastRenderedPageBreak/>
-        <w:t>C4 – Level 2 Diagram:</w:t>
-      </w:r>
-    </w:p>
-    <w:p>
-      <w:pPr>
-        <w:rPr>
-          <w:rFonts w:ascii="Bahnschrift" w:hAnsi="Bahnschrift"/>
-          <w:sz w:val="24"/>
-          <w:szCs w:val="24"/>
-          <w:lang w:val="en-US"/>
-        </w:rPr>
-      </w:pPr>
-      <w:r>
-        <w:rPr>
-          <w:rFonts w:ascii="Bahnschrift" w:hAnsi="Bahnschrift"/>
-          <w:noProof/>
-          <w:sz w:val="24"/>
-          <w:szCs w:val="24"/>
-          <w:lang w:val="en-US"/>
-        </w:rPr>
-        <w:drawing>
-          <wp:inline distT="0" distB="0" distL="0" distR="0" wp14:anchorId="15F5CB42" wp14:editId="1183563B">
-            <wp:extent cx="5195925" cy="5643604"/>
-            <wp:effectExtent l="0" t="0" r="5080" b="0"/>
-            <wp:docPr id="1771424997" name="Picture 1"/>
-            <wp:cNvGraphicFramePr>
-              <a:graphicFrameLocks xmlns:a="http://schemas.openxmlformats.org/drawingml/2006/main" noChangeAspect="1"/>
-            </wp:cNvGraphicFramePr>
-            <a:graphic xmlns:a="http://schemas.openxmlformats.org/drawingml/2006/main">
-              <a:graphicData uri="http://schemas.openxmlformats.org/drawingml/2006/picture">
-                <pic:pic xmlns:pic="http://schemas.openxmlformats.org/drawingml/2006/picture">
-                  <pic:nvPicPr>
-                    <pic:cNvPr id="1771424997" name=""/>
-                    <pic:cNvPicPr/>
-                  </pic:nvPicPr>
-                  <pic:blipFill>
-                    <a:blip r:embed="rId5"/>
-                    <a:stretch>
-                      <a:fillRect/>
-                    </a:stretch>
-                  </pic:blipFill>
-                  <pic:spPr>
-                    <a:xfrm>
-                      <a:off x="0" y="0"/>
-                      <a:ext cx="5195925" cy="5643604"/>
-                    </a:xfrm>
-                    <a:prstGeom prst="rect">
-                      <a:avLst/>
-                    </a:prstGeom>
-                  </pic:spPr>
-                </pic:pic>
-              </a:graphicData>
-            </a:graphic>
-          </wp:inline>
-        </w:drawing>
-      </w:r>
-    </w:p>
-    <w:p>
-      <w:pPr>
-        <w:rPr>
-          <w:rFonts w:ascii="Bahnschrift" w:hAnsi="Bahnschrift"/>
-          <w:sz w:val="24"/>
-          <w:szCs w:val="24"/>
-          <w:lang w:val="en-US"/>
-        </w:rPr>
-      </w:pPr>
-    </w:p>
-    <w:p>
-      <w:pPr>
-        <w:rPr>
-          <w:rFonts w:ascii="Bahnschrift" w:hAnsi="Bahnschrift"/>
-          <w:sz w:val="24"/>
-          <w:szCs w:val="24"/>
-          <w:lang w:val="en-US"/>
-        </w:rPr>
-      </w:pPr>
-    </w:p>
-    <w:p>
-      <w:pPr>
-        <w:rPr>
-          <w:rFonts w:ascii="Bahnschrift" w:hAnsi="Bahnschrift"/>
-          <w:sz w:val="24"/>
-          <w:szCs w:val="24"/>
-          <w:lang w:val="en-US"/>
-        </w:rPr>
-      </w:pPr>
-    </w:p>
-    <w:p>
-      <w:pPr>
-        <w:rPr>
-          <w:rFonts w:ascii="Bahnschrift" w:hAnsi="Bahnschrift"/>
-          <w:sz w:val="24"/>
-          <w:szCs w:val="24"/>
-          <w:lang w:val="en-US"/>
-        </w:rPr>
-      </w:pPr>
-    </w:p>
-    <w:p>
-      <w:pPr>
-        <w:rPr>
-          <w:rFonts w:ascii="Bahnschrift" w:hAnsi="Bahnschrift"/>
-          <w:sz w:val="24"/>
-          <w:szCs w:val="24"/>
-          <w:lang w:val="en-US"/>
-        </w:rPr>
-      </w:pPr>
-    </w:p>
-    <w:p>
-      <w:pPr>
-        <w:rPr>
-          <w:rFonts w:ascii="Bahnschrift" w:hAnsi="Bahnschrift"/>
-          <w:sz w:val="24"/>
-          <w:szCs w:val="24"/>
-          <w:lang w:val="en-US"/>
-        </w:rPr>
-      </w:pPr>
-    </w:p>
-    <w:p>
-      <w:pPr>
-        <w:rPr>
-          <w:rFonts w:ascii="Bahnschrift" w:hAnsi="Bahnschrift"/>
-          <w:sz w:val="24"/>
-          <w:szCs w:val="24"/>
-          <w:lang w:val="en-US"/>
-        </w:rPr>
-      </w:pPr>
-    </w:p>
-    <w:p>
-      <w:pPr>
-        <w:rPr>
-          <w:rFonts w:ascii="Bahnschrift" w:hAnsi="Bahnschrift"/>
-          <w:sz w:val="24"/>
-          <w:szCs w:val="24"/>
-          <w:lang w:val="en-US"/>
-        </w:rPr>
-      </w:pPr>
-    </w:p>
-    <w:p>
-      <w:pPr>
-        <w:rPr>
-          <w:rFonts w:ascii="Bahnschrift" w:hAnsi="Bahnschrift"/>
-          <w:sz w:val="24"/>
-          <w:szCs w:val="24"/>
-          <w:lang w:val="en-US"/>
-        </w:rPr>
-      </w:pPr>
-    </w:p>
-    <w:p>
-      <w:pPr>
-        <w:rPr>
-          <w:rFonts w:ascii="Bahnschrift" w:hAnsi="Bahnschrift"/>
-          <w:sz w:val="24"/>
-          <w:szCs w:val="24"/>
-          <w:lang w:val="en-US"/>
-        </w:rPr>
-      </w:pPr>
-      <w:r>
-        <w:rPr>
-          <w:rFonts w:ascii="Bahnschrift" w:hAnsi="Bahnschrift"/>
-          <w:sz w:val="24"/>
-          <w:szCs w:val="24"/>
-          <w:lang w:val="en-US"/>
-        </w:rPr>
-        <w:lastRenderedPageBreak/>
-        <w:t>C4 – Level 3 Diagram:</w:t>
-      </w:r>
-    </w:p>
-    <w:p>
-      <w:pPr>
-        <w:rPr>
-          <w:rFonts w:ascii="Bahnschrift" w:hAnsi="Bahnschrift"/>
-          <w:sz w:val="28"/>
-          <w:szCs w:val="28"/>
-          <w:lang w:val="en-US"/>
-        </w:rPr>
-      </w:pPr>
-      <w:r>
-        <w:rPr>
-          <w:rFonts w:ascii="Bahnschrift" w:hAnsi="Bahnschrift"/>
-          <w:noProof/>
-          <w:sz w:val="28"/>
-          <w:szCs w:val="28"/>
-          <w:lang w:val="en-US"/>
-        </w:rPr>
-        <w:drawing>
-          <wp:inline distT="0" distB="0" distL="0" distR="0" wp14:anchorId="2B387834" wp14:editId="306834F0">
-            <wp:extent cx="4638709" cy="5357852"/>
-            <wp:effectExtent l="0" t="0" r="0" b="0"/>
-            <wp:docPr id="263792480" name="Picture 1"/>
-            <wp:cNvGraphicFramePr>
-              <a:graphicFrameLocks xmlns:a="http://schemas.openxmlformats.org/drawingml/2006/main" noChangeAspect="1"/>
-            </wp:cNvGraphicFramePr>
-            <a:graphic xmlns:a="http://schemas.openxmlformats.org/drawingml/2006/main">
-              <a:graphicData uri="http://schemas.openxmlformats.org/drawingml/2006/picture">
-                <pic:pic xmlns:pic="http://schemas.openxmlformats.org/drawingml/2006/picture">
-                  <pic:nvPicPr>
-                    <pic:cNvPr id="263792480" name=""/>
-                    <pic:cNvPicPr/>
-                  </pic:nvPicPr>
-                  <pic:blipFill>
-                    <a:blip r:embed="rId6"/>
-                    <a:stretch>
-                      <a:fillRect/>
-                    </a:stretch>
-                  </pic:blipFill>
-                  <pic:spPr>
-                    <a:xfrm>
-                      <a:off x="0" y="0"/>
-                      <a:ext cx="4638709" cy="5357852"/>
-                    </a:xfrm>
-                    <a:prstGeom prst="rect">
-                      <a:avLst/>
-                    </a:prstGeom>
-                  </pic:spPr>
-                </pic:pic>
-              </a:graphicData>
-            </a:graphic>
-          </wp:inline>
-        </w:drawing>
-      </w:r>
-    </w:p>
-    <w:p>
-      <w:pPr>
-        <w:rPr>
-          <w:rFonts w:ascii="Bahnschrift" w:hAnsi="Bahnschrift"/>
-          <w:sz w:val="28"/>
-          <w:szCs w:val="28"/>
-          <w:lang w:val="en-US"/>
-        </w:rPr>
-      </w:pPr>
-    </w:p>
-    <w:p>
-      <w:pPr>
-        <w:rPr>
-          <w:rFonts w:ascii="Bahnschrift" w:hAnsi="Bahnschrift"/>
-          <w:sz w:val="28"/>
-          <w:szCs w:val="28"/>
-          <w:lang w:val="en-US"/>
-        </w:rPr>
-      </w:pPr>
-    </w:p>
-    <w:p>
-      <w:pPr>
-        <w:rPr>
-          <w:rFonts w:ascii="Bahnschrift" w:hAnsi="Bahnschrift"/>
-          <w:sz w:val="28"/>
-          <w:szCs w:val="28"/>
-          <w:lang w:val="en-US"/>
-        </w:rPr>
-      </w:pPr>
-    </w:p>
-    <w:p>
-      <w:pPr>
-        <w:rPr>
-          <w:rFonts w:ascii="Bahnschrift" w:hAnsi="Bahnschrift"/>
-          <w:sz w:val="28"/>
-          <w:szCs w:val="28"/>
-          <w:lang w:val="en-US"/>
-        </w:rPr>
-      </w:pPr>
-    </w:p>
-    <w:p>
-      <w:pPr>
-        <w:rPr>
-          <w:rFonts w:ascii="Bahnschrift" w:hAnsi="Bahnschrift"/>
-          <w:sz w:val="28"/>
-          <w:szCs w:val="28"/>
-          <w:lang w:val="en-US"/>
-        </w:rPr>
-      </w:pPr>
-    </w:p>
-    <w:p>
-      <w:pPr>
-        <w:rPr>
-          <w:rFonts w:ascii="Bahnschrift" w:hAnsi="Bahnschrift"/>
-          <w:sz w:val="28"/>
-          <w:szCs w:val="28"/>
-          <w:lang w:val="en-US"/>
-        </w:rPr>
-      </w:pPr>
-    </w:p>
-    <w:p>
-      <w:pPr>
-        <w:rPr>
-          <w:rFonts w:ascii="Bahnschrift" w:hAnsi="Bahnschrift"/>
-          <w:sz w:val="28"/>
-          <w:szCs w:val="28"/>
-          <w:lang w:val="en-US"/>
-        </w:rPr>
-      </w:pPr>
-    </w:p>
-    <w:p>
-      <w:pPr>
-        <w:rPr>
-          <w:rFonts w:ascii="Bahnschrift" w:hAnsi="Bahnschrift"/>
-          <w:sz w:val="28"/>
-          <w:szCs w:val="28"/>
-          <w:lang w:val="en-US"/>
-        </w:rPr>
-      </w:pPr>
-    </w:p>
-    <w:p>
-      <w:pPr>
-        <w:rPr>
-          <w:rFonts w:ascii="Bahnschrift" w:hAnsi="Bahnschrift"/>
-          <w:sz w:val="28"/>
-          <w:szCs w:val="28"/>
-          <w:lang w:val="en-US"/>
-        </w:rPr>
-      </w:pPr>
-    </w:p>
-    <w:p>
-      <w:pPr>
-        <w:rPr>
-          <w:rFonts w:ascii="Bahnschrift" w:hAnsi="Bahnschrift"/>
-          <w:sz w:val="28"/>
-          <w:szCs w:val="28"/>
-          <w:lang w:val="en-US"/>
-        </w:rPr>
-      </w:pPr>
-      <w:r>
-        <w:rPr>
-          <w:rFonts w:ascii="Bahnschrift" w:hAnsi="Bahnschrift"/>
-          <w:sz w:val="28"/>
-          <w:szCs w:val="28"/>
-          <w:lang w:val="en-US"/>
-        </w:rPr>
-        <w:lastRenderedPageBreak/>
-        <w:t>C4 – Level 4 Diagram:</w:t>
-      </w:r>
-    </w:p>
-    <w:p>
-      <w:pPr>
-        <w:rPr>
-          <w:rFonts w:ascii="Bahnschrift" w:hAnsi="Bahnschrift"/>
-          <w:sz w:val="28"/>
-          <w:szCs w:val="28"/>
-          <w:lang w:val="en-US"/>
-        </w:rPr>
-      </w:pPr>
-      <w:r>
-        <w:rPr>
-          <w:noProof/>
-        </w:rPr>
-        <w:drawing>
-          <wp:inline distT="0" distB="0" distL="0" distR="0" wp14:anchorId="6191EF0E" wp14:editId="5C12325F">
-            <wp:extent cx="5731510" cy="3613785"/>
-            <wp:effectExtent l="0" t="0" r="2540" b="5715"/>
-            <wp:docPr id="1564544185" name="Picture 1"/>
-            <wp:cNvGraphicFramePr>
-              <a:graphicFrameLocks xmlns:a="http://schemas.openxmlformats.org/drawingml/2006/main" noChangeAspect="1"/>
-            </wp:cNvGraphicFramePr>
-            <a:graphic xmlns:a="http://schemas.openxmlformats.org/drawingml/2006/main">
-              <a:graphicData uri="http://schemas.openxmlformats.org/drawingml/2006/picture">
-                <pic:pic xmlns:pic="http://schemas.openxmlformats.org/drawingml/2006/picture">
-                  <pic:nvPicPr>
-                    <pic:cNvPr id="0" name="Picture 1"/>
+                    <pic:cNvPr id="0" name="Picture 3"/>
                     <pic:cNvPicPr>
                       <a:picLocks noChangeAspect="1" noChangeArrowheads="1"/>
                     </pic:cNvPicPr>
                   </pic:nvPicPr>
                   <pic:blipFill>
-                    <a:blip r:embed="rId7">
+                    <a:blip r:embed="rId4">
                       <a:extLst>
                         <a:ext uri="{28A0092B-C50C-407E-A947-70E740481C1C}">
                           <a14:useLocalDpi xmlns:a14="http://schemas.microsoft.com/office/drawing/2010/main" val="0"/>
@@ -1216,7 +637,7 @@
                   <pic:spPr bwMode="auto">
                     <a:xfrm>
                       <a:off x="0" y="0"/>
-                      <a:ext cx="5731510" cy="3613785"/>
+                      <a:ext cx="5725160" cy="3398520"/>
                     </a:xfrm>
                     <a:prstGeom prst="rect">
                       <a:avLst/>
@@ -1237,52 +658,204 @@
       <w:pPr>
         <w:rPr>
           <w:rFonts w:ascii="Bahnschrift" w:hAnsi="Bahnschrift"/>
-          <w:sz w:val="28"/>
-          <w:szCs w:val="28"/>
-          <w:lang w:val="en-US"/>
-        </w:rPr>
-      </w:pPr>
-    </w:p>
-    <w:p>
-      <w:pPr>
-        <w:rPr>
-          <w:rFonts w:ascii="Bahnschrift" w:hAnsi="Bahnschrift"/>
-          <w:sz w:val="28"/>
-          <w:szCs w:val="28"/>
-          <w:lang w:val="en-US"/>
-        </w:rPr>
-      </w:pPr>
-      <w:r>
-        <w:rPr>
-          <w:rFonts w:ascii="Bahnschrift" w:hAnsi="Bahnschrift"/>
-          <w:sz w:val="28"/>
-          <w:szCs w:val="28"/>
-          <w:lang w:val="en-US"/>
-        </w:rPr>
-        <w:t>SonarQube and Git pipeline:</w:t>
-      </w:r>
-    </w:p>
-    <w:p>
-      <w:pPr>
-        <w:rPr>
-          <w:rFonts w:ascii="Bahnschrift" w:hAnsi="Bahnschrift"/>
-          <w:sz w:val="28"/>
-          <w:szCs w:val="28"/>
-          <w:lang w:val="en-US"/>
-        </w:rPr>
-      </w:pPr>
-      <w:r>
-        <w:rPr>
-          <w:rFonts w:ascii="Bahnschrift" w:hAnsi="Bahnschrift"/>
-          <w:sz w:val="28"/>
-          <w:szCs w:val="28"/>
+          <w:sz w:val="24"/>
+          <w:szCs w:val="24"/>
+          <w:lang w:val="en-US"/>
+        </w:rPr>
+      </w:pPr>
+    </w:p>
+    <w:p>
+      <w:pPr>
+        <w:rPr>
+          <w:rFonts w:ascii="Bahnschrift" w:hAnsi="Bahnschrift"/>
+          <w:sz w:val="24"/>
+          <w:szCs w:val="24"/>
+          <w:lang w:val="en-US"/>
+        </w:rPr>
+      </w:pPr>
+    </w:p>
+    <w:p>
+      <w:pPr>
+        <w:rPr>
+          <w:rFonts w:ascii="Bahnschrift" w:hAnsi="Bahnschrift"/>
+          <w:sz w:val="24"/>
+          <w:szCs w:val="24"/>
+          <w:lang w:val="en-US"/>
+        </w:rPr>
+      </w:pPr>
+    </w:p>
+    <w:p>
+      <w:pPr>
+        <w:rPr>
+          <w:rFonts w:ascii="Bahnschrift" w:hAnsi="Bahnschrift"/>
+          <w:sz w:val="24"/>
+          <w:szCs w:val="24"/>
+          <w:lang w:val="en-US"/>
+        </w:rPr>
+      </w:pPr>
+    </w:p>
+    <w:p>
+      <w:pPr>
+        <w:rPr>
+          <w:rFonts w:ascii="Bahnschrift" w:hAnsi="Bahnschrift"/>
+          <w:sz w:val="24"/>
+          <w:szCs w:val="24"/>
+          <w:lang w:val="en-US"/>
+        </w:rPr>
+      </w:pPr>
+    </w:p>
+    <w:p>
+      <w:pPr>
+        <w:rPr>
+          <w:rFonts w:ascii="Bahnschrift" w:hAnsi="Bahnschrift"/>
+          <w:sz w:val="24"/>
+          <w:szCs w:val="24"/>
+          <w:lang w:val="en-US"/>
+        </w:rPr>
+      </w:pPr>
+    </w:p>
+    <w:p>
+      <w:pPr>
+        <w:rPr>
+          <w:rFonts w:ascii="Bahnschrift" w:hAnsi="Bahnschrift"/>
+          <w:sz w:val="24"/>
+          <w:szCs w:val="24"/>
+          <w:lang w:val="en-US"/>
+        </w:rPr>
+      </w:pPr>
+    </w:p>
+    <w:p>
+      <w:pPr>
+        <w:rPr>
+          <w:rFonts w:ascii="Bahnschrift" w:hAnsi="Bahnschrift"/>
+          <w:sz w:val="24"/>
+          <w:szCs w:val="24"/>
+          <w:lang w:val="en-US"/>
+        </w:rPr>
+      </w:pPr>
+    </w:p>
+    <w:p>
+      <w:pPr>
+        <w:rPr>
+          <w:rFonts w:ascii="Bahnschrift" w:hAnsi="Bahnschrift"/>
+          <w:sz w:val="24"/>
+          <w:szCs w:val="24"/>
+          <w:lang w:val="en-US"/>
+        </w:rPr>
+      </w:pPr>
+    </w:p>
+    <w:p>
+      <w:pPr>
+        <w:rPr>
+          <w:rFonts w:ascii="Bahnschrift" w:hAnsi="Bahnschrift"/>
+          <w:sz w:val="24"/>
+          <w:szCs w:val="24"/>
+          <w:lang w:val="en-US"/>
+        </w:rPr>
+      </w:pPr>
+    </w:p>
+    <w:p>
+      <w:pPr>
+        <w:rPr>
+          <w:rFonts w:ascii="Bahnschrift" w:hAnsi="Bahnschrift"/>
+          <w:sz w:val="24"/>
+          <w:szCs w:val="24"/>
+          <w:lang w:val="en-US"/>
+        </w:rPr>
+      </w:pPr>
+    </w:p>
+    <w:p>
+      <w:pPr>
+        <w:rPr>
+          <w:rFonts w:ascii="Bahnschrift" w:hAnsi="Bahnschrift"/>
+          <w:sz w:val="24"/>
+          <w:szCs w:val="24"/>
+          <w:lang w:val="en-US"/>
+        </w:rPr>
+      </w:pPr>
+    </w:p>
+    <w:p>
+      <w:pPr>
+        <w:rPr>
+          <w:rFonts w:ascii="Bahnschrift" w:hAnsi="Bahnschrift"/>
+          <w:sz w:val="24"/>
+          <w:szCs w:val="24"/>
+          <w:lang w:val="en-US"/>
+        </w:rPr>
+      </w:pPr>
+    </w:p>
+    <w:p>
+      <w:pPr>
+        <w:rPr>
+          <w:rFonts w:ascii="Bahnschrift" w:hAnsi="Bahnschrift"/>
+          <w:sz w:val="24"/>
+          <w:szCs w:val="24"/>
+          <w:lang w:val="en-US"/>
+        </w:rPr>
+      </w:pPr>
+    </w:p>
+    <w:p>
+      <w:pPr>
+        <w:rPr>
+          <w:rFonts w:ascii="Bahnschrift" w:hAnsi="Bahnschrift"/>
+          <w:sz w:val="24"/>
+          <w:szCs w:val="24"/>
+          <w:lang w:val="en-US"/>
+        </w:rPr>
+      </w:pPr>
+      <w:r>
+        <w:rPr>
+          <w:rFonts w:ascii="Bahnschrift" w:hAnsi="Bahnschrift"/>
+          <w:sz w:val="24"/>
+          <w:szCs w:val="24"/>
+          <w:lang w:val="en-US"/>
+        </w:rPr>
+        <w:lastRenderedPageBreak/>
+        <w:t>C4 – Level 2 Diagram:</w:t>
+      </w:r>
+    </w:p>
+    <w:p>
+      <w:pPr>
+        <w:rPr>
+          <w:rFonts w:ascii="Bahnschrift" w:hAnsi="Bahnschrift"/>
+          <w:sz w:val="24"/>
+          <w:szCs w:val="24"/>
+          <w:lang w:val="en-US"/>
+        </w:rPr>
+      </w:pPr>
+    </w:p>
+    <w:p>
+      <w:pPr>
+        <w:rPr>
+          <w:rFonts w:ascii="Bahnschrift" w:hAnsi="Bahnschrift"/>
+          <w:sz w:val="24"/>
+          <w:szCs w:val="24"/>
+          <w:lang w:val="en-US"/>
+        </w:rPr>
+      </w:pPr>
+    </w:p>
+    <w:p>
+      <w:pPr>
+        <w:rPr>
+          <w:rFonts w:ascii="Bahnschrift" w:hAnsi="Bahnschrift"/>
+          <w:sz w:val="24"/>
+          <w:szCs w:val="24"/>
+          <w:lang w:val="en-US"/>
+        </w:rPr>
+      </w:pPr>
+      <w:r>
+        <w:rPr>
+          <w:rFonts w:ascii="Bahnschrift" w:hAnsi="Bahnschrift"/>
+          <w:noProof/>
+          <w:sz w:val="24"/>
+          <w:szCs w:val="24"/>
           <w:lang w:val="en-US"/>
         </w:rPr>
         <w:drawing>
-          <wp:inline distT="0" distB="0" distL="0" distR="0" wp14:anchorId="7B40EC78" wp14:editId="565DBCD8">
-            <wp:extent cx="5731510" cy="2994025"/>
-            <wp:effectExtent l="0" t="0" r="2540" b="0"/>
-            <wp:docPr id="696434370" name="Picture 1"/>
+          <wp:inline distT="0" distB="0" distL="0" distR="0" wp14:anchorId="2AE09659" wp14:editId="3FD64188">
+            <wp:extent cx="5725160" cy="6325870"/>
+            <wp:effectExtent l="0" t="0" r="8890" b="0"/>
+            <wp:docPr id="988695789" name="Picture 2"/>
             <wp:cNvGraphicFramePr>
               <a:graphicFrameLocks xmlns:a="http://schemas.openxmlformats.org/drawingml/2006/main" noChangeAspect="1"/>
             </wp:cNvGraphicFramePr>
@@ -1290,7 +863,473 @@
               <a:graphicData uri="http://schemas.openxmlformats.org/drawingml/2006/picture">
                 <pic:pic xmlns:pic="http://schemas.openxmlformats.org/drawingml/2006/picture">
                   <pic:nvPicPr>
-                    <pic:cNvPr id="696434370" name=""/>
+                    <pic:cNvPr id="0" name="Picture 2"/>
+                    <pic:cNvPicPr>
+                      <a:picLocks noChangeAspect="1" noChangeArrowheads="1"/>
+                    </pic:cNvPicPr>
+                  </pic:nvPicPr>
+                  <pic:blipFill>
+                    <a:blip r:embed="rId5">
+                      <a:extLst>
+                        <a:ext uri="{28A0092B-C50C-407E-A947-70E740481C1C}">
+                          <a14:useLocalDpi xmlns:a14="http://schemas.microsoft.com/office/drawing/2010/main" val="0"/>
+                        </a:ext>
+                      </a:extLst>
+                    </a:blip>
+                    <a:srcRect/>
+                    <a:stretch>
+                      <a:fillRect/>
+                    </a:stretch>
+                  </pic:blipFill>
+                  <pic:spPr bwMode="auto">
+                    <a:xfrm>
+                      <a:off x="0" y="0"/>
+                      <a:ext cx="5725160" cy="6325870"/>
+                    </a:xfrm>
+                    <a:prstGeom prst="rect">
+                      <a:avLst/>
+                    </a:prstGeom>
+                    <a:noFill/>
+                    <a:ln>
+                      <a:noFill/>
+                    </a:ln>
+                  </pic:spPr>
+                </pic:pic>
+              </a:graphicData>
+            </a:graphic>
+          </wp:inline>
+        </w:drawing>
+      </w:r>
+    </w:p>
+    <w:p>
+      <w:pPr>
+        <w:rPr>
+          <w:rFonts w:ascii="Bahnschrift" w:hAnsi="Bahnschrift"/>
+          <w:sz w:val="24"/>
+          <w:szCs w:val="24"/>
+          <w:lang w:val="en-US"/>
+        </w:rPr>
+      </w:pPr>
+    </w:p>
+    <w:p>
+      <w:pPr>
+        <w:rPr>
+          <w:rFonts w:ascii="Bahnschrift" w:hAnsi="Bahnschrift"/>
+          <w:sz w:val="24"/>
+          <w:szCs w:val="24"/>
+          <w:lang w:val="en-US"/>
+        </w:rPr>
+      </w:pPr>
+    </w:p>
+    <w:p>
+      <w:pPr>
+        <w:rPr>
+          <w:rFonts w:ascii="Bahnschrift" w:hAnsi="Bahnschrift"/>
+          <w:sz w:val="24"/>
+          <w:szCs w:val="24"/>
+          <w:lang w:val="en-US"/>
+        </w:rPr>
+      </w:pPr>
+    </w:p>
+    <w:p>
+      <w:pPr>
+        <w:rPr>
+          <w:rFonts w:ascii="Bahnschrift" w:hAnsi="Bahnschrift"/>
+          <w:sz w:val="24"/>
+          <w:szCs w:val="24"/>
+          <w:lang w:val="en-US"/>
+        </w:rPr>
+      </w:pPr>
+    </w:p>
+    <w:p>
+      <w:pPr>
+        <w:rPr>
+          <w:rFonts w:ascii="Bahnschrift" w:hAnsi="Bahnschrift"/>
+          <w:sz w:val="24"/>
+          <w:szCs w:val="24"/>
+          <w:lang w:val="en-US"/>
+        </w:rPr>
+      </w:pPr>
+    </w:p>
+    <w:p>
+      <w:pPr>
+        <w:rPr>
+          <w:rFonts w:ascii="Bahnschrift" w:hAnsi="Bahnschrift"/>
+          <w:sz w:val="24"/>
+          <w:szCs w:val="24"/>
+          <w:lang w:val="en-US"/>
+        </w:rPr>
+      </w:pPr>
+      <w:r>
+        <w:rPr>
+          <w:rFonts w:ascii="Bahnschrift" w:hAnsi="Bahnschrift"/>
+          <w:sz w:val="24"/>
+          <w:szCs w:val="24"/>
+          <w:lang w:val="en-US"/>
+        </w:rPr>
+        <w:lastRenderedPageBreak/>
+        <w:t>C4 – Level 3 Diagram:</w:t>
+      </w:r>
+    </w:p>
+    <w:p>
+      <w:pPr>
+        <w:rPr>
+          <w:rFonts w:ascii="Bahnschrift" w:hAnsi="Bahnschrift"/>
+          <w:sz w:val="28"/>
+          <w:szCs w:val="28"/>
+          <w:lang w:val="en-US"/>
+        </w:rPr>
+      </w:pPr>
+    </w:p>
+    <w:p>
+      <w:pPr>
+        <w:rPr>
+          <w:rFonts w:ascii="Bahnschrift" w:hAnsi="Bahnschrift"/>
+          <w:sz w:val="28"/>
+          <w:szCs w:val="28"/>
+          <w:lang w:val="en-US"/>
+        </w:rPr>
+      </w:pPr>
+    </w:p>
+    <w:p>
+      <w:pPr>
+        <w:rPr>
+          <w:rFonts w:ascii="Bahnschrift" w:hAnsi="Bahnschrift"/>
+          <w:sz w:val="28"/>
+          <w:szCs w:val="28"/>
+          <w:lang w:val="en-US"/>
+        </w:rPr>
+      </w:pPr>
+    </w:p>
+    <w:p>
+      <w:pPr>
+        <w:rPr>
+          <w:rFonts w:ascii="Bahnschrift" w:hAnsi="Bahnschrift"/>
+          <w:sz w:val="28"/>
+          <w:szCs w:val="28"/>
+          <w:lang w:val="en-US"/>
+        </w:rPr>
+      </w:pPr>
+    </w:p>
+    <w:p>
+      <w:pPr>
+        <w:rPr>
+          <w:rFonts w:ascii="Bahnschrift" w:hAnsi="Bahnschrift"/>
+          <w:sz w:val="28"/>
+          <w:szCs w:val="28"/>
+          <w:lang w:val="en-US"/>
+        </w:rPr>
+      </w:pPr>
+      <w:r>
+        <w:rPr>
+          <w:rFonts w:ascii="Bahnschrift" w:hAnsi="Bahnschrift"/>
+          <w:noProof/>
+          <w:sz w:val="28"/>
+          <w:szCs w:val="28"/>
+          <w:lang w:val="en-US"/>
+        </w:rPr>
+        <w:drawing>
+          <wp:inline distT="0" distB="0" distL="0" distR="0" wp14:anchorId="35F5E6E7" wp14:editId="246818EB">
+            <wp:extent cx="5725160" cy="4879340"/>
+            <wp:effectExtent l="0" t="0" r="8890" b="0"/>
+            <wp:docPr id="622112309" name="Picture 5"/>
+            <wp:cNvGraphicFramePr>
+              <a:graphicFrameLocks xmlns:a="http://schemas.openxmlformats.org/drawingml/2006/main" noChangeAspect="1"/>
+            </wp:cNvGraphicFramePr>
+            <a:graphic xmlns:a="http://schemas.openxmlformats.org/drawingml/2006/main">
+              <a:graphicData uri="http://schemas.openxmlformats.org/drawingml/2006/picture">
+                <pic:pic xmlns:pic="http://schemas.openxmlformats.org/drawingml/2006/picture">
+                  <pic:nvPicPr>
+                    <pic:cNvPr id="0" name="Picture 5"/>
+                    <pic:cNvPicPr>
+                      <a:picLocks noChangeAspect="1" noChangeArrowheads="1"/>
+                    </pic:cNvPicPr>
+                  </pic:nvPicPr>
+                  <pic:blipFill>
+                    <a:blip r:embed="rId6">
+                      <a:extLst>
+                        <a:ext uri="{28A0092B-C50C-407E-A947-70E740481C1C}">
+                          <a14:useLocalDpi xmlns:a14="http://schemas.microsoft.com/office/drawing/2010/main" val="0"/>
+                        </a:ext>
+                      </a:extLst>
+                    </a:blip>
+                    <a:srcRect/>
+                    <a:stretch>
+                      <a:fillRect/>
+                    </a:stretch>
+                  </pic:blipFill>
+                  <pic:spPr bwMode="auto">
+                    <a:xfrm>
+                      <a:off x="0" y="0"/>
+                      <a:ext cx="5725160" cy="4879340"/>
+                    </a:xfrm>
+                    <a:prstGeom prst="rect">
+                      <a:avLst/>
+                    </a:prstGeom>
+                    <a:noFill/>
+                    <a:ln>
+                      <a:noFill/>
+                    </a:ln>
+                  </pic:spPr>
+                </pic:pic>
+              </a:graphicData>
+            </a:graphic>
+          </wp:inline>
+        </w:drawing>
+      </w:r>
+    </w:p>
+    <w:p>
+      <w:pPr>
+        <w:rPr>
+          <w:rFonts w:ascii="Bahnschrift" w:hAnsi="Bahnschrift"/>
+          <w:sz w:val="28"/>
+          <w:szCs w:val="28"/>
+          <w:lang w:val="en-US"/>
+        </w:rPr>
+      </w:pPr>
+    </w:p>
+    <w:p>
+      <w:pPr>
+        <w:rPr>
+          <w:rFonts w:ascii="Bahnschrift" w:hAnsi="Bahnschrift"/>
+          <w:sz w:val="28"/>
+          <w:szCs w:val="28"/>
+          <w:lang w:val="en-US"/>
+        </w:rPr>
+      </w:pPr>
+    </w:p>
+    <w:p>
+      <w:pPr>
+        <w:rPr>
+          <w:rFonts w:ascii="Bahnschrift" w:hAnsi="Bahnschrift"/>
+          <w:sz w:val="28"/>
+          <w:szCs w:val="28"/>
+          <w:lang w:val="en-US"/>
+        </w:rPr>
+      </w:pPr>
+    </w:p>
+    <w:p>
+      <w:pPr>
+        <w:rPr>
+          <w:rFonts w:ascii="Bahnschrift" w:hAnsi="Bahnschrift"/>
+          <w:sz w:val="28"/>
+          <w:szCs w:val="28"/>
+          <w:lang w:val="en-US"/>
+        </w:rPr>
+      </w:pPr>
+    </w:p>
+    <w:p>
+      <w:pPr>
+        <w:rPr>
+          <w:rFonts w:ascii="Bahnschrift" w:hAnsi="Bahnschrift"/>
+          <w:sz w:val="28"/>
+          <w:szCs w:val="28"/>
+          <w:lang w:val="en-US"/>
+        </w:rPr>
+      </w:pPr>
+    </w:p>
+    <w:p>
+      <w:pPr>
+        <w:rPr>
+          <w:rFonts w:ascii="Bahnschrift" w:hAnsi="Bahnschrift"/>
+          <w:sz w:val="28"/>
+          <w:szCs w:val="28"/>
+          <w:lang w:val="en-US"/>
+        </w:rPr>
+      </w:pPr>
+    </w:p>
+    <w:p>
+      <w:pPr>
+        <w:rPr>
+          <w:rFonts w:ascii="Bahnschrift" w:hAnsi="Bahnschrift"/>
+          <w:sz w:val="28"/>
+          <w:szCs w:val="28"/>
+          <w:lang w:val="en-US"/>
+        </w:rPr>
+      </w:pPr>
+    </w:p>
+    <w:p>
+      <w:pPr>
+        <w:rPr>
+          <w:rFonts w:ascii="Bahnschrift" w:hAnsi="Bahnschrift"/>
+          <w:sz w:val="28"/>
+          <w:szCs w:val="28"/>
+          <w:lang w:val="en-US"/>
+        </w:rPr>
+      </w:pPr>
+    </w:p>
+    <w:p>
+      <w:pPr>
+        <w:rPr>
+          <w:rFonts w:ascii="Bahnschrift" w:hAnsi="Bahnschrift"/>
+          <w:sz w:val="28"/>
+          <w:szCs w:val="28"/>
+          <w:lang w:val="en-US"/>
+        </w:rPr>
+      </w:pPr>
+    </w:p>
+    <w:p>
+      <w:pPr>
+        <w:rPr>
+          <w:rFonts w:ascii="Bahnschrift" w:hAnsi="Bahnschrift"/>
+          <w:sz w:val="28"/>
+          <w:szCs w:val="28"/>
+          <w:lang w:val="en-US"/>
+        </w:rPr>
+      </w:pPr>
+      <w:r>
+        <w:rPr>
+          <w:rFonts w:ascii="Bahnschrift" w:hAnsi="Bahnschrift"/>
+          <w:sz w:val="28"/>
+          <w:szCs w:val="28"/>
+          <w:lang w:val="en-US"/>
+        </w:rPr>
+        <w:t>C4 – Level 4 Diagram:</w:t>
+      </w:r>
+    </w:p>
+    <w:p>
+      <w:pPr>
+        <w:rPr>
+          <w:rFonts w:ascii="Bahnschrift" w:hAnsi="Bahnschrift"/>
+          <w:sz w:val="28"/>
+          <w:szCs w:val="28"/>
+          <w:lang w:val="en-US"/>
+        </w:rPr>
+      </w:pPr>
+      <w:r>
+        <w:rPr>
+          <w:noProof/>
+        </w:rPr>
+        <w:drawing>
+          <wp:inline distT="0" distB="0" distL="0" distR="0" wp14:anchorId="551B1EBB" wp14:editId="3A0107EA">
+            <wp:extent cx="5725160" cy="6605270"/>
+            <wp:effectExtent l="0" t="0" r="8890" b="5080"/>
+            <wp:docPr id="1790522145" name="Picture 6"/>
+            <wp:cNvGraphicFramePr>
+              <a:graphicFrameLocks xmlns:a="http://schemas.openxmlformats.org/drawingml/2006/main" noChangeAspect="1"/>
+            </wp:cNvGraphicFramePr>
+            <a:graphic xmlns:a="http://schemas.openxmlformats.org/drawingml/2006/main">
+              <a:graphicData uri="http://schemas.openxmlformats.org/drawingml/2006/picture">
+                <pic:pic xmlns:pic="http://schemas.openxmlformats.org/drawingml/2006/picture">
+                  <pic:nvPicPr>
+                    <pic:cNvPr id="0" name="Picture 6"/>
+                    <pic:cNvPicPr>
+                      <a:picLocks noChangeAspect="1" noChangeArrowheads="1"/>
+                    </pic:cNvPicPr>
+                  </pic:nvPicPr>
+                  <pic:blipFill>
+                    <a:blip r:embed="rId7" cstate="print">
+                      <a:extLst>
+                        <a:ext uri="{28A0092B-C50C-407E-A947-70E740481C1C}">
+                          <a14:useLocalDpi xmlns:a14="http://schemas.microsoft.com/office/drawing/2010/main" val="0"/>
+                        </a:ext>
+                      </a:extLst>
+                    </a:blip>
+                    <a:srcRect/>
+                    <a:stretch>
+                      <a:fillRect/>
+                    </a:stretch>
+                  </pic:blipFill>
+                  <pic:spPr bwMode="auto">
+                    <a:xfrm>
+                      <a:off x="0" y="0"/>
+                      <a:ext cx="5725160" cy="6605270"/>
+                    </a:xfrm>
+                    <a:prstGeom prst="rect">
+                      <a:avLst/>
+                    </a:prstGeom>
+                    <a:noFill/>
+                    <a:ln>
+                      <a:noFill/>
+                    </a:ln>
+                  </pic:spPr>
+                </pic:pic>
+              </a:graphicData>
+            </a:graphic>
+          </wp:inline>
+        </w:drawing>
+      </w:r>
+    </w:p>
+    <w:p>
+      <w:pPr>
+        <w:rPr>
+          <w:rFonts w:ascii="Bahnschrift" w:hAnsi="Bahnschrift"/>
+          <w:sz w:val="28"/>
+          <w:szCs w:val="28"/>
+          <w:lang w:val="en-US"/>
+        </w:rPr>
+      </w:pPr>
+    </w:p>
+    <w:p>
+      <w:pPr>
+        <w:rPr>
+          <w:rFonts w:ascii="Bahnschrift" w:hAnsi="Bahnschrift"/>
+          <w:sz w:val="28"/>
+          <w:szCs w:val="28"/>
+          <w:lang w:val="en-US"/>
+        </w:rPr>
+      </w:pPr>
+    </w:p>
+    <w:p>
+      <w:pPr>
+        <w:rPr>
+          <w:rFonts w:ascii="Bahnschrift" w:hAnsi="Bahnschrift"/>
+          <w:sz w:val="28"/>
+          <w:szCs w:val="28"/>
+          <w:lang w:val="en-US"/>
+        </w:rPr>
+      </w:pPr>
+    </w:p>
+    <w:p>
+      <w:pPr>
+        <w:rPr>
+          <w:rFonts w:ascii="Bahnschrift" w:hAnsi="Bahnschrift"/>
+          <w:sz w:val="28"/>
+          <w:szCs w:val="28"/>
+          <w:lang w:val="en-US"/>
+        </w:rPr>
+      </w:pPr>
+      <w:r>
+        <w:rPr>
+          <w:rFonts w:ascii="Bahnschrift" w:hAnsi="Bahnschrift"/>
+          <w:sz w:val="28"/>
+          <w:szCs w:val="28"/>
+          <w:lang w:val="en-US"/>
+        </w:rPr>
+        <w:lastRenderedPageBreak/>
+        <w:t>SonarQube:</w:t>
+      </w:r>
+    </w:p>
+    <w:p>
+      <w:pPr>
+        <w:rPr>
+          <w:rFonts w:ascii="Bahnschrift" w:hAnsi="Bahnschrift"/>
+          <w:sz w:val="28"/>
+          <w:szCs w:val="28"/>
+          <w:lang w:val="en-US"/>
+        </w:rPr>
+      </w:pPr>
+      <w:r>
+        <w:rPr>
+          <w:rFonts w:ascii="Bahnschrift" w:hAnsi="Bahnschrift"/>
+          <w:noProof/>
+          <w:sz w:val="28"/>
+          <w:szCs w:val="28"/>
+          <w:lang w:val="en-US"/>
+        </w:rPr>
+        <w:drawing>
+          <wp:inline distT="0" distB="0" distL="0" distR="0" wp14:anchorId="6A1FDA40" wp14:editId="13198C79">
+            <wp:extent cx="5731510" cy="2827655"/>
+            <wp:effectExtent l="0" t="0" r="2540" b="0"/>
+            <wp:docPr id="1224747121" name="Picture 1"/>
+            <wp:cNvGraphicFramePr>
+              <a:graphicFrameLocks xmlns:a="http://schemas.openxmlformats.org/drawingml/2006/main" noChangeAspect="1"/>
+            </wp:cNvGraphicFramePr>
+            <a:graphic xmlns:a="http://schemas.openxmlformats.org/drawingml/2006/main">
+              <a:graphicData uri="http://schemas.openxmlformats.org/drawingml/2006/picture">
+                <pic:pic xmlns:pic="http://schemas.openxmlformats.org/drawingml/2006/picture">
+                  <pic:nvPicPr>
+                    <pic:cNvPr id="1224747121" name=""/>
                     <pic:cNvPicPr/>
                   </pic:nvPicPr>
                   <pic:blipFill>
@@ -1302,7 +1341,7 @@
                   <pic:spPr>
                     <a:xfrm>
                       <a:off x="0" y="0"/>
-                      <a:ext cx="5731510" cy="2994025"/>
+                      <a:ext cx="5731510" cy="2827655"/>
                     </a:xfrm>
                     <a:prstGeom prst="rect">
                       <a:avLst/>
@@ -1324,18 +1363,48 @@
           <w:lang w:val="en-US"/>
         </w:rPr>
       </w:pPr>
-      <w:r>
-        <w:rPr>
-          <w:rFonts w:ascii="Bahnschrift" w:hAnsi="Bahnschrift"/>
+    </w:p>
+    <w:p>
+      <w:pPr>
+        <w:rPr>
+          <w:rFonts w:ascii="Bahnschrift" w:hAnsi="Bahnschrift"/>
+          <w:sz w:val="28"/>
+          <w:szCs w:val="28"/>
+          <w:lang w:val="en-US"/>
+        </w:rPr>
+      </w:pPr>
+      <w:r>
+        <w:rPr>
+          <w:rFonts w:ascii="Bahnschrift" w:hAnsi="Bahnschrift"/>
+          <w:sz w:val="28"/>
+          <w:szCs w:val="28"/>
+          <w:lang w:val="en-US"/>
+        </w:rPr>
+        <w:t>Git pipeline:</w:t>
+      </w:r>
+    </w:p>
+    <w:p>
+      <w:pPr>
+        <w:rPr>
+          <w:rFonts w:ascii="Bahnschrift" w:hAnsi="Bahnschrift"/>
+          <w:sz w:val="28"/>
+          <w:szCs w:val="28"/>
+          <w:lang w:val="en-US"/>
+        </w:rPr>
+      </w:pPr>
+      <w:r>
+        <w:rPr>
+          <w:rFonts w:ascii="Bahnschrift" w:hAnsi="Bahnschrift"/>
+          <w:noProof/>
           <w:sz w:val="28"/>
           <w:szCs w:val="28"/>
           <w:lang w:val="en-US"/>
         </w:rPr>
         <w:drawing>
-          <wp:inline distT="0" distB="0" distL="0" distR="0" wp14:anchorId="4A3DC235" wp14:editId="148B1104">
-            <wp:extent cx="5731510" cy="961390"/>
-            <wp:effectExtent l="0" t="0" r="2540" b="0"/>
-            <wp:docPr id="1435649721" name="Picture 1"/>
+          <wp:inline distT="0" distB="0" distL="0" distR="0" wp14:anchorId="28BB6723" wp14:editId="25988226">
+            <wp:extent cx="5731510" cy="2989580"/>
+            <wp:effectExtent l="0" t="0" r="2540" b="1270"/>
+            <wp:docPr id="1437840813" name="Picture 1"/>
             <wp:cNvGraphicFramePr>
               <a:graphicFrameLocks xmlns:a="http://schemas.openxmlformats.org/drawingml/2006/main" noChangeAspect="1"/>
             </wp:cNvGraphicFramePr>
@@ -1343,7 +1412,7 @@
               <a:graphicData uri="http://schemas.openxmlformats.org/drawingml/2006/picture">
                 <pic:pic xmlns:pic="http://schemas.openxmlformats.org/drawingml/2006/picture">
                   <pic:nvPicPr>
-                    <pic:cNvPr id="1435649721" name=""/>
+                    <pic:cNvPr id="1437840813" name=""/>
                     <pic:cNvPicPr/>
                   </pic:nvPicPr>
                   <pic:blipFill>
@@ -1355,11 +1424,148 @@
                   <pic:spPr>
                     <a:xfrm>
                       <a:off x="0" y="0"/>
-                      <a:ext cx="5731510" cy="961390"/>
+                      <a:ext cx="5731510" cy="2989580"/>
                     </a:xfrm>
                     <a:prstGeom prst="rect">
                       <a:avLst/>
                     </a:prstGeom>
+                  </pic:spPr>
+                </pic:pic>
+              </a:graphicData>
+            </a:graphic>
+          </wp:inline>
+        </w:drawing>
+      </w:r>
+    </w:p>
+    <w:p>
+      <w:pPr>
+        <w:rPr>
+          <w:rFonts w:ascii="Bahnschrift" w:hAnsi="Bahnschrift"/>
+          <w:sz w:val="28"/>
+          <w:szCs w:val="28"/>
+          <w:lang w:val="en-US"/>
+        </w:rPr>
+      </w:pPr>
+    </w:p>
+    <w:p>
+      <w:pPr>
+        <w:rPr>
+          <w:rFonts w:ascii="Bahnschrift" w:hAnsi="Bahnschrift"/>
+          <w:sz w:val="28"/>
+          <w:szCs w:val="28"/>
+          <w:lang w:val="en-US"/>
+        </w:rPr>
+      </w:pPr>
+    </w:p>
+    <w:p>
+      <w:pPr>
+        <w:rPr>
+          <w:rFonts w:ascii="Bahnschrift" w:hAnsi="Bahnschrift"/>
+          <w:sz w:val="28"/>
+          <w:szCs w:val="28"/>
+          <w:lang w:val="en-US"/>
+        </w:rPr>
+      </w:pPr>
+    </w:p>
+    <w:p>
+      <w:pPr>
+        <w:rPr>
+          <w:rFonts w:ascii="Bahnschrift" w:hAnsi="Bahnschrift"/>
+          <w:sz w:val="28"/>
+          <w:szCs w:val="28"/>
+          <w:lang w:val="en-US"/>
+        </w:rPr>
+      </w:pPr>
+    </w:p>
+    <w:p>
+      <w:pPr>
+        <w:rPr>
+          <w:rFonts w:ascii="Bahnschrift" w:hAnsi="Bahnschrift"/>
+          <w:sz w:val="28"/>
+          <w:szCs w:val="28"/>
+          <w:lang w:val="en-US"/>
+        </w:rPr>
+      </w:pPr>
+    </w:p>
+    <w:p>
+      <w:pPr>
+        <w:rPr>
+          <w:rFonts w:ascii="Bahnschrift" w:hAnsi="Bahnschrift"/>
+          <w:sz w:val="28"/>
+          <w:szCs w:val="28"/>
+          <w:lang w:val="en-US"/>
+        </w:rPr>
+      </w:pPr>
+      <w:r>
+        <w:rPr>
+          <w:rFonts w:ascii="Bahnschrift" w:hAnsi="Bahnschrift"/>
+          <w:sz w:val="28"/>
+          <w:szCs w:val="28"/>
+          <w:lang w:val="en-US"/>
+        </w:rPr>
+        <w:lastRenderedPageBreak/>
+        <w:t>CI setup diagram:</w:t>
+      </w:r>
+    </w:p>
+    <w:p>
+      <w:pPr>
+        <w:rPr>
+          <w:rFonts w:ascii="Bahnschrift" w:hAnsi="Bahnschrift"/>
+          <w:sz w:val="28"/>
+          <w:szCs w:val="28"/>
+          <w:lang w:val="en-US"/>
+        </w:rPr>
+      </w:pPr>
+      <w:r>
+        <w:rPr>
+          <w:rFonts w:ascii="Bahnschrift" w:hAnsi="Bahnschrift"/>
+          <w:noProof/>
+          <w:sz w:val="28"/>
+          <w:szCs w:val="28"/>
+          <w:lang w:val="en-US"/>
+        </w:rPr>
+        <w:drawing>
+          <wp:inline distT="0" distB="0" distL="0" distR="0" wp14:anchorId="1752B2BE" wp14:editId="6D7B83CE">
+            <wp:extent cx="5723890" cy="4197985"/>
+            <wp:effectExtent l="0" t="0" r="0" b="0"/>
+            <wp:docPr id="1048356845" name="Picture 7"/>
+            <wp:cNvGraphicFramePr>
+              <a:graphicFrameLocks xmlns:a="http://schemas.openxmlformats.org/drawingml/2006/main" noChangeAspect="1"/>
+            </wp:cNvGraphicFramePr>
+            <a:graphic xmlns:a="http://schemas.openxmlformats.org/drawingml/2006/main">
+              <a:graphicData uri="http://schemas.openxmlformats.org/drawingml/2006/picture">
+                <pic:pic xmlns:pic="http://schemas.openxmlformats.org/drawingml/2006/picture">
+                  <pic:nvPicPr>
+                    <pic:cNvPr id="0" name="Picture 7"/>
+                    <pic:cNvPicPr>
+                      <a:picLocks noChangeAspect="1" noChangeArrowheads="1"/>
+                    </pic:cNvPicPr>
+                  </pic:nvPicPr>
+                  <pic:blipFill>
+                    <a:blip r:embed="rId10">
+                      <a:extLst>
+                        <a:ext uri="{28A0092B-C50C-407E-A947-70E740481C1C}">
+                          <a14:useLocalDpi xmlns:a14="http://schemas.microsoft.com/office/drawing/2010/main" val="0"/>
+                        </a:ext>
+                      </a:extLst>
+                    </a:blip>
+                    <a:srcRect/>
+                    <a:stretch>
+                      <a:fillRect/>
+                    </a:stretch>
+                  </pic:blipFill>
+                  <pic:spPr bwMode="auto">
+                    <a:xfrm>
+                      <a:off x="0" y="0"/>
+                      <a:ext cx="5723890" cy="4197985"/>
+                    </a:xfrm>
+                    <a:prstGeom prst="rect">
+                      <a:avLst/>
+                    </a:prstGeom>
+                    <a:noFill/>
+                    <a:ln>
+                      <a:noFill/>
+                    </a:ln>
                   </pic:spPr>
                 </pic:pic>
               </a:graphicData>

</xml_diff>

<commit_message>
updated documentation and some tests, ready for submission
</commit_message>
<xml_diff>
--- a/Documentation/SAD.docx
+++ b/Documentation/SAD.docx
@@ -19,19 +19,19 @@
           <w:szCs w:val="48"/>
           <w:lang w:val="en-US"/>
         </w:rPr>
-        <w:t>The Zalojna Kushta</w:t>
-      </w:r>
-    </w:p>
-    <w:p>
-      <w:pPr>
-        <w:jc w:val="center"/>
+        <w:t xml:space="preserve">The </w:t>
+      </w:r>
+      <w:proofErr w:type="spellStart"/>
+      <w:r>
         <w:rPr>
           <w:rFonts w:ascii="Bahnschrift SemiBold" w:hAnsi="Bahnschrift SemiBold"/>
           <w:sz w:val="48"/>
           <w:szCs w:val="48"/>
           <w:lang w:val="en-US"/>
         </w:rPr>
-      </w:pPr>
+        <w:t>Zalojna</w:t>
+      </w:r>
+      <w:proofErr w:type="spellEnd"/>
       <w:r>
         <w:rPr>
           <w:rFonts w:ascii="Bahnschrift SemiBold" w:hAnsi="Bahnschrift SemiBold"/>
@@ -39,6 +39,37 @@
           <w:szCs w:val="48"/>
           <w:lang w:val="en-US"/>
         </w:rPr>
+        <w:t xml:space="preserve"> </w:t>
+      </w:r>
+      <w:proofErr w:type="spellStart"/>
+      <w:r>
+        <w:rPr>
+          <w:rFonts w:ascii="Bahnschrift SemiBold" w:hAnsi="Bahnschrift SemiBold"/>
+          <w:sz w:val="48"/>
+          <w:szCs w:val="48"/>
+          <w:lang w:val="en-US"/>
+        </w:rPr>
+        <w:t>Kushta</w:t>
+      </w:r>
+      <w:proofErr w:type="spellEnd"/>
+    </w:p>
+    <w:p>
+      <w:pPr>
+        <w:jc w:val="center"/>
+        <w:rPr>
+          <w:rFonts w:ascii="Bahnschrift SemiBold" w:hAnsi="Bahnschrift SemiBold"/>
+          <w:sz w:val="48"/>
+          <w:szCs w:val="48"/>
+          <w:lang w:val="en-US"/>
+        </w:rPr>
+      </w:pPr>
+      <w:r>
+        <w:rPr>
+          <w:rFonts w:ascii="Bahnschrift SemiBold" w:hAnsi="Bahnschrift SemiBold"/>
+          <w:sz w:val="48"/>
+          <w:szCs w:val="48"/>
+          <w:lang w:val="en-US"/>
+        </w:rPr>
         <w:t>Software Architecture Document</w:t>
       </w:r>
     </w:p>
@@ -90,7 +121,7 @@
           <w:szCs w:val="28"/>
           <w:lang w:val="en-US"/>
         </w:rPr>
-        <w:t>3</w:t>
+        <w:t>4</w:t>
       </w:r>
     </w:p>
     <w:p>
@@ -268,7 +299,27 @@
           <w:szCs w:val="24"/>
           <w:lang w:val="en-US"/>
         </w:rPr>
-        <w:t>interactive and efficient user interface. React's flexibility and reusability of components align</w:t>
+        <w:t xml:space="preserve">interactive and efficient user interface. </w:t>
+      </w:r>
+      <w:proofErr w:type="spellStart"/>
+      <w:r>
+        <w:rPr>
+          <w:rFonts w:ascii="Bahnschrift" w:hAnsi="Bahnschrift"/>
+          <w:sz w:val="24"/>
+          <w:szCs w:val="24"/>
+          <w:lang w:val="en-US"/>
+        </w:rPr>
+        <w:t>React's</w:t>
+      </w:r>
+      <w:proofErr w:type="spellEnd"/>
+      <w:r>
+        <w:rPr>
+          <w:rFonts w:ascii="Bahnschrift" w:hAnsi="Bahnschrift"/>
+          <w:sz w:val="24"/>
+          <w:szCs w:val="24"/>
+          <w:lang w:val="en-US"/>
+        </w:rPr>
+        <w:t xml:space="preserve"> flexibility and reusability of components align</w:t>
       </w:r>
       <w:r>
         <w:rPr>
@@ -1029,10 +1080,10 @@
           <w:lang w:val="en-US"/>
         </w:rPr>
         <w:drawing>
-          <wp:inline distT="0" distB="0" distL="0" distR="0" wp14:anchorId="35F5E6E7" wp14:editId="246818EB">
-            <wp:extent cx="5725160" cy="4879340"/>
-            <wp:effectExtent l="0" t="0" r="8890" b="0"/>
-            <wp:docPr id="622112309" name="Picture 5"/>
+          <wp:inline distT="0" distB="0" distL="0" distR="0" wp14:anchorId="72385CD4" wp14:editId="2FA49CB6">
+            <wp:extent cx="5720080" cy="4148455"/>
+            <wp:effectExtent l="0" t="0" r="0" b="4445"/>
+            <wp:docPr id="423442405" name="Picture 1"/>
             <wp:cNvGraphicFramePr>
               <a:graphicFrameLocks xmlns:a="http://schemas.openxmlformats.org/drawingml/2006/main" noChangeAspect="1"/>
             </wp:cNvGraphicFramePr>
@@ -1040,7 +1091,7 @@
               <a:graphicData uri="http://schemas.openxmlformats.org/drawingml/2006/picture">
                 <pic:pic xmlns:pic="http://schemas.openxmlformats.org/drawingml/2006/picture">
                   <pic:nvPicPr>
-                    <pic:cNvPr id="0" name="Picture 5"/>
+                    <pic:cNvPr id="0" name="Picture 1"/>
                     <pic:cNvPicPr>
                       <a:picLocks noChangeAspect="1" noChangeArrowheads="1"/>
                     </pic:cNvPicPr>
@@ -1061,7 +1112,7 @@
                   <pic:spPr bwMode="auto">
                     <a:xfrm>
                       <a:off x="0" y="0"/>
-                      <a:ext cx="5725160" cy="4879340"/>
+                      <a:ext cx="5720080" cy="4148455"/>
                     </a:xfrm>
                     <a:prstGeom prst="rect">
                       <a:avLst/>
@@ -1184,6 +1235,7 @@
           <w:szCs w:val="28"/>
           <w:lang w:val="en-US"/>
         </w:rPr>
+        <w:lastRenderedPageBreak/>
         <w:t>C4 – Level 4 Diagram:</w:t>
       </w:r>
     </w:p>
@@ -1289,6 +1341,26 @@
           <w:lang w:val="en-US"/>
         </w:rPr>
       </w:pPr>
+    </w:p>
+    <w:p>
+      <w:pPr>
+        <w:rPr>
+          <w:rFonts w:ascii="Bahnschrift" w:hAnsi="Bahnschrift"/>
+          <w:sz w:val="28"/>
+          <w:szCs w:val="28"/>
+          <w:lang w:val="en-US"/>
+        </w:rPr>
+      </w:pPr>
+    </w:p>
+    <w:p>
+      <w:pPr>
+        <w:rPr>
+          <w:rFonts w:ascii="Bahnschrift" w:hAnsi="Bahnschrift"/>
+          <w:sz w:val="28"/>
+          <w:szCs w:val="28"/>
+          <w:lang w:val="en-US"/>
+        </w:rPr>
+      </w:pPr>
       <w:r>
         <w:rPr>
           <w:rFonts w:ascii="Bahnschrift" w:hAnsi="Bahnschrift"/>
@@ -1312,16 +1384,15 @@
       <w:r>
         <w:rPr>
           <w:rFonts w:ascii="Bahnschrift" w:hAnsi="Bahnschrift"/>
-          <w:noProof/>
           <w:sz w:val="28"/>
           <w:szCs w:val="28"/>
           <w:lang w:val="en-US"/>
         </w:rPr>
         <w:drawing>
-          <wp:inline distT="0" distB="0" distL="0" distR="0" wp14:anchorId="6A1FDA40" wp14:editId="13198C79">
-            <wp:extent cx="5731510" cy="2827655"/>
-            <wp:effectExtent l="0" t="0" r="2540" b="0"/>
-            <wp:docPr id="1224747121" name="Picture 1"/>
+          <wp:inline distT="0" distB="0" distL="0" distR="0" wp14:anchorId="5CEEA7E1" wp14:editId="0A975435">
+            <wp:extent cx="5731510" cy="3022600"/>
+            <wp:effectExtent l="0" t="0" r="2540" b="6350"/>
+            <wp:docPr id="1142496140" name="Picture 1"/>
             <wp:cNvGraphicFramePr>
               <a:graphicFrameLocks xmlns:a="http://schemas.openxmlformats.org/drawingml/2006/main" noChangeAspect="1"/>
             </wp:cNvGraphicFramePr>
@@ -1329,7 +1400,7 @@
               <a:graphicData uri="http://schemas.openxmlformats.org/drawingml/2006/picture">
                 <pic:pic xmlns:pic="http://schemas.openxmlformats.org/drawingml/2006/picture">
                   <pic:nvPicPr>
-                    <pic:cNvPr id="1224747121" name=""/>
+                    <pic:cNvPr id="1142496140" name=""/>
                     <pic:cNvPicPr/>
                   </pic:nvPicPr>
                   <pic:blipFill>
@@ -1341,7 +1412,7 @@
                   <pic:spPr>
                     <a:xfrm>
                       <a:off x="0" y="0"/>
-                      <a:ext cx="5731510" cy="2827655"/>
+                      <a:ext cx="5731510" cy="3022600"/>
                     </a:xfrm>
                     <a:prstGeom prst="rect">
                       <a:avLst/>
@@ -1395,16 +1466,15 @@
       <w:r>
         <w:rPr>
           <w:rFonts w:ascii="Bahnschrift" w:hAnsi="Bahnschrift"/>
-          <w:noProof/>
           <w:sz w:val="28"/>
           <w:szCs w:val="28"/>
           <w:lang w:val="en-US"/>
         </w:rPr>
         <w:drawing>
-          <wp:inline distT="0" distB="0" distL="0" distR="0" wp14:anchorId="28BB6723" wp14:editId="25988226">
-            <wp:extent cx="5731510" cy="2989580"/>
-            <wp:effectExtent l="0" t="0" r="2540" b="1270"/>
-            <wp:docPr id="1437840813" name="Picture 1"/>
+          <wp:inline distT="0" distB="0" distL="0" distR="0" wp14:anchorId="5F6ABE2F" wp14:editId="40B4230A">
+            <wp:extent cx="5731510" cy="3033395"/>
+            <wp:effectExtent l="0" t="0" r="2540" b="0"/>
+            <wp:docPr id="1986408384" name="Picture 1"/>
             <wp:cNvGraphicFramePr>
               <a:graphicFrameLocks xmlns:a="http://schemas.openxmlformats.org/drawingml/2006/main" noChangeAspect="1"/>
             </wp:cNvGraphicFramePr>
@@ -1412,7 +1482,7 @@
               <a:graphicData uri="http://schemas.openxmlformats.org/drawingml/2006/picture">
                 <pic:pic xmlns:pic="http://schemas.openxmlformats.org/drawingml/2006/picture">
                   <pic:nvPicPr>
-                    <pic:cNvPr id="1437840813" name=""/>
+                    <pic:cNvPr id="1986408384" name=""/>
                     <pic:cNvPicPr/>
                   </pic:nvPicPr>
                   <pic:blipFill>
@@ -1424,7 +1494,7 @@
                   <pic:spPr>
                     <a:xfrm>
                       <a:off x="0" y="0"/>
-                      <a:ext cx="5731510" cy="2989580"/>
+                      <a:ext cx="5731510" cy="3033395"/>
                     </a:xfrm>
                     <a:prstGeom prst="rect">
                       <a:avLst/>

</xml_diff>

<commit_message>
Merge before final submission
</commit_message>
<xml_diff>
--- a/Documentation/SAD.docx
+++ b/Documentation/SAD.docx
@@ -19,19 +19,19 @@
           <w:szCs w:val="48"/>
           <w:lang w:val="en-US"/>
         </w:rPr>
-        <w:t xml:space="preserve">The </w:t>
-      </w:r>
-      <w:proofErr w:type="spellStart"/>
-      <w:r>
+        <w:t>The Zalojna Kushta</w:t>
+      </w:r>
+    </w:p>
+    <w:p>
+      <w:pPr>
+        <w:jc w:val="center"/>
         <w:rPr>
           <w:rFonts w:ascii="Bahnschrift SemiBold" w:hAnsi="Bahnschrift SemiBold"/>
           <w:sz w:val="48"/>
           <w:szCs w:val="48"/>
           <w:lang w:val="en-US"/>
         </w:rPr>
-        <w:t>Zalojna</w:t>
-      </w:r>
-      <w:proofErr w:type="spellEnd"/>
+      </w:pPr>
       <w:r>
         <w:rPr>
           <w:rFonts w:ascii="Bahnschrift SemiBold" w:hAnsi="Bahnschrift SemiBold"/>
@@ -39,95 +39,64 @@
           <w:szCs w:val="48"/>
           <w:lang w:val="en-US"/>
         </w:rPr>
-        <w:t xml:space="preserve"> </w:t>
-      </w:r>
-      <w:proofErr w:type="spellStart"/>
-      <w:r>
+        <w:t>Software Architecture Document</w:t>
+      </w:r>
+    </w:p>
+    <w:p>
+      <w:pPr>
         <w:rPr>
           <w:rFonts w:ascii="Bahnschrift SemiBold" w:hAnsi="Bahnschrift SemiBold"/>
-          <w:sz w:val="48"/>
-          <w:szCs w:val="48"/>
-          <w:lang w:val="en-US"/>
-        </w:rPr>
-        <w:t>Kushta</w:t>
-      </w:r>
-      <w:proofErr w:type="spellEnd"/>
-    </w:p>
-    <w:p>
-      <w:pPr>
-        <w:jc w:val="center"/>
+          <w:sz w:val="28"/>
+          <w:szCs w:val="28"/>
+          <w:lang w:val="en-US"/>
+        </w:rPr>
+      </w:pPr>
+    </w:p>
+    <w:p>
+      <w:pPr>
         <w:rPr>
           <w:rFonts w:ascii="Bahnschrift SemiBold" w:hAnsi="Bahnschrift SemiBold"/>
-          <w:sz w:val="48"/>
-          <w:szCs w:val="48"/>
-          <w:lang w:val="en-US"/>
-        </w:rPr>
-      </w:pPr>
-      <w:r>
+          <w:sz w:val="28"/>
+          <w:szCs w:val="28"/>
+          <w:lang w:val="en-US"/>
+        </w:rPr>
+      </w:pPr>
+    </w:p>
+    <w:p>
+      <w:pPr>
+        <w:rPr>
+          <w:rFonts w:ascii="Bahnschrift" w:hAnsi="Bahnschrift"/>
+          <w:b/>
+          <w:sz w:val="28"/>
+          <w:szCs w:val="28"/>
+          <w:lang w:val="en-US"/>
+        </w:rPr>
+      </w:pPr>
+      <w:r>
+        <w:rPr>
+          <w:rFonts w:ascii="Bahnschrift" w:hAnsi="Bahnschrift"/>
+          <w:b/>
+          <w:sz w:val="28"/>
+          <w:szCs w:val="28"/>
+          <w:lang w:val="en-US"/>
+        </w:rPr>
+        <w:t xml:space="preserve">Version </w:t>
+      </w:r>
+      <w:r>
+        <w:rPr>
+          <w:rFonts w:ascii="Bahnschrift" w:hAnsi="Bahnschrift"/>
+          <w:b/>
+          <w:sz w:val="28"/>
+          <w:szCs w:val="28"/>
+          <w:lang w:val="en-US"/>
+        </w:rPr>
+        <w:t>5</w:t>
+      </w:r>
+    </w:p>
+    <w:p>
+      <w:pPr>
         <w:rPr>
           <w:rFonts w:ascii="Bahnschrift SemiBold" w:hAnsi="Bahnschrift SemiBold"/>
-          <w:sz w:val="48"/>
-          <w:szCs w:val="48"/>
-          <w:lang w:val="en-US"/>
-        </w:rPr>
-        <w:t>Software Architecture Document</w:t>
-      </w:r>
-    </w:p>
-    <w:p>
-      <w:pPr>
-        <w:rPr>
-          <w:rFonts w:ascii="Bahnschrift SemiBold" w:hAnsi="Bahnschrift SemiBold"/>
-          <w:sz w:val="28"/>
-          <w:szCs w:val="28"/>
-          <w:lang w:val="en-US"/>
-        </w:rPr>
-      </w:pPr>
-    </w:p>
-    <w:p>
-      <w:pPr>
-        <w:rPr>
-          <w:rFonts w:ascii="Bahnschrift SemiBold" w:hAnsi="Bahnschrift SemiBold"/>
-          <w:sz w:val="28"/>
-          <w:szCs w:val="28"/>
-          <w:lang w:val="en-US"/>
-        </w:rPr>
-      </w:pPr>
-    </w:p>
-    <w:p>
-      <w:pPr>
-        <w:rPr>
-          <w:rFonts w:ascii="Bahnschrift" w:hAnsi="Bahnschrift"/>
-          <w:b/>
-          <w:sz w:val="28"/>
-          <w:szCs w:val="28"/>
-          <w:lang w:val="en-US"/>
-        </w:rPr>
-      </w:pPr>
-      <w:r>
-        <w:rPr>
-          <w:rFonts w:ascii="Bahnschrift" w:hAnsi="Bahnschrift"/>
-          <w:b/>
-          <w:sz w:val="28"/>
-          <w:szCs w:val="28"/>
-          <w:lang w:val="en-US"/>
-        </w:rPr>
-        <w:t xml:space="preserve">Version </w:t>
-      </w:r>
-      <w:r>
-        <w:rPr>
-          <w:rFonts w:ascii="Bahnschrift" w:hAnsi="Bahnschrift"/>
-          <w:b/>
-          <w:sz w:val="28"/>
-          <w:szCs w:val="28"/>
-          <w:lang w:val="en-US"/>
-        </w:rPr>
-        <w:t>4</w:t>
-      </w:r>
-    </w:p>
-    <w:p>
-      <w:pPr>
-        <w:rPr>
-          <w:rFonts w:ascii="Bahnschrift SemiBold" w:hAnsi="Bahnschrift SemiBold"/>
           <w:sz w:val="28"/>
           <w:szCs w:val="28"/>
           <w:lang w:val="en-US"/>
@@ -299,27 +268,7 @@
           <w:szCs w:val="24"/>
           <w:lang w:val="en-US"/>
         </w:rPr>
-        <w:t xml:space="preserve">interactive and efficient user interface. </w:t>
-      </w:r>
-      <w:proofErr w:type="spellStart"/>
-      <w:r>
-        <w:rPr>
-          <w:rFonts w:ascii="Bahnschrift" w:hAnsi="Bahnschrift"/>
-          <w:sz w:val="24"/>
-          <w:szCs w:val="24"/>
-          <w:lang w:val="en-US"/>
-        </w:rPr>
-        <w:t>React's</w:t>
-      </w:r>
-      <w:proofErr w:type="spellEnd"/>
-      <w:r>
-        <w:rPr>
-          <w:rFonts w:ascii="Bahnschrift" w:hAnsi="Bahnschrift"/>
-          <w:sz w:val="24"/>
-          <w:szCs w:val="24"/>
-          <w:lang w:val="en-US"/>
-        </w:rPr>
-        <w:t xml:space="preserve"> flexibility and reusability of components align</w:t>
+        <w:t>interactive and efficient user interface. React's flexibility and reusability of components align</w:t>
       </w:r>
       <w:r>
         <w:rPr>
@@ -673,7 +622,7 @@
                     </pic:cNvPicPr>
                   </pic:nvPicPr>
                   <pic:blipFill>
-                    <a:blip r:embed="rId4">
+                    <a:blip r:embed="rId5">
                       <a:extLst>
                         <a:ext uri="{28A0092B-C50C-407E-A947-70E740481C1C}">
                           <a14:useLocalDpi xmlns:a14="http://schemas.microsoft.com/office/drawing/2010/main" val="0"/>
@@ -920,7 +869,7 @@
                     </pic:cNvPicPr>
                   </pic:nvPicPr>
                   <pic:blipFill>
-                    <a:blip r:embed="rId5">
+                    <a:blip r:embed="rId6">
                       <a:extLst>
                         <a:ext uri="{28A0092B-C50C-407E-A947-70E740481C1C}">
                           <a14:useLocalDpi xmlns:a14="http://schemas.microsoft.com/office/drawing/2010/main" val="0"/>
@@ -1080,10 +1029,10 @@
           <w:lang w:val="en-US"/>
         </w:rPr>
         <w:drawing>
-          <wp:inline distT="0" distB="0" distL="0" distR="0" wp14:anchorId="72385CD4" wp14:editId="2FA49CB6">
-            <wp:extent cx="5720080" cy="4148455"/>
-            <wp:effectExtent l="0" t="0" r="0" b="4445"/>
-            <wp:docPr id="423442405" name="Picture 1"/>
+          <wp:inline distT="0" distB="0" distL="0" distR="0" wp14:anchorId="4F438F9C" wp14:editId="1E112180">
+            <wp:extent cx="5729605" cy="3171825"/>
+            <wp:effectExtent l="0" t="0" r="4445" b="9525"/>
+            <wp:docPr id="1498350054" name="Picture 1"/>
             <wp:cNvGraphicFramePr>
               <a:graphicFrameLocks xmlns:a="http://schemas.openxmlformats.org/drawingml/2006/main" noChangeAspect="1"/>
             </wp:cNvGraphicFramePr>
@@ -1097,7 +1046,7 @@
                     </pic:cNvPicPr>
                   </pic:nvPicPr>
                   <pic:blipFill>
-                    <a:blip r:embed="rId6">
+                    <a:blip r:embed="rId7" cstate="print">
                       <a:extLst>
                         <a:ext uri="{28A0092B-C50C-407E-A947-70E740481C1C}">
                           <a14:useLocalDpi xmlns:a14="http://schemas.microsoft.com/office/drawing/2010/main" val="0"/>
@@ -1112,7 +1061,7 @@
                   <pic:spPr bwMode="auto">
                     <a:xfrm>
                       <a:off x="0" y="0"/>
-                      <a:ext cx="5720080" cy="4148455"/>
+                      <a:ext cx="5729605" cy="3171825"/>
                     </a:xfrm>
                     <a:prstGeom prst="rect">
                       <a:avLst/>
@@ -1128,6 +1077,36 @@
           </wp:inline>
         </w:drawing>
       </w:r>
+    </w:p>
+    <w:p>
+      <w:pPr>
+        <w:rPr>
+          <w:rFonts w:ascii="Bahnschrift" w:hAnsi="Bahnschrift"/>
+          <w:sz w:val="28"/>
+          <w:szCs w:val="28"/>
+          <w:lang w:val="en-US"/>
+        </w:rPr>
+      </w:pPr>
+    </w:p>
+    <w:p>
+      <w:pPr>
+        <w:rPr>
+          <w:rFonts w:ascii="Bahnschrift" w:hAnsi="Bahnschrift"/>
+          <w:sz w:val="28"/>
+          <w:szCs w:val="28"/>
+          <w:lang w:val="en-US"/>
+        </w:rPr>
+      </w:pPr>
+    </w:p>
+    <w:p>
+      <w:pPr>
+        <w:rPr>
+          <w:rFonts w:ascii="Bahnschrift" w:hAnsi="Bahnschrift"/>
+          <w:sz w:val="28"/>
+          <w:szCs w:val="28"/>
+          <w:lang w:val="en-US"/>
+        </w:rPr>
+      </w:pPr>
     </w:p>
     <w:p>
       <w:pPr>
@@ -1270,7 +1249,7 @@
                     </pic:cNvPicPr>
                   </pic:nvPicPr>
                   <pic:blipFill>
-                    <a:blip r:embed="rId7" cstate="print">
+                    <a:blip r:embed="rId8" cstate="print">
                       <a:extLst>
                         <a:ext uri="{28A0092B-C50C-407E-A947-70E740481C1C}">
                           <a14:useLocalDpi xmlns:a14="http://schemas.microsoft.com/office/drawing/2010/main" val="0"/>
@@ -1384,15 +1363,16 @@
       <w:r>
         <w:rPr>
           <w:rFonts w:ascii="Bahnschrift" w:hAnsi="Bahnschrift"/>
+          <w:noProof/>
           <w:sz w:val="28"/>
           <w:szCs w:val="28"/>
           <w:lang w:val="en-US"/>
         </w:rPr>
         <w:drawing>
-          <wp:inline distT="0" distB="0" distL="0" distR="0" wp14:anchorId="5CEEA7E1" wp14:editId="0A975435">
-            <wp:extent cx="5731510" cy="3022600"/>
-            <wp:effectExtent l="0" t="0" r="2540" b="6350"/>
-            <wp:docPr id="1142496140" name="Picture 1"/>
+          <wp:inline distT="0" distB="0" distL="0" distR="0" wp14:anchorId="50C8D721" wp14:editId="243F3AE3">
+            <wp:extent cx="5731510" cy="3004820"/>
+            <wp:effectExtent l="0" t="0" r="2540" b="5080"/>
+            <wp:docPr id="1523180254" name="Picture 1"/>
             <wp:cNvGraphicFramePr>
               <a:graphicFrameLocks xmlns:a="http://schemas.openxmlformats.org/drawingml/2006/main" noChangeAspect="1"/>
             </wp:cNvGraphicFramePr>
@@ -1400,89 +1380,7 @@
               <a:graphicData uri="http://schemas.openxmlformats.org/drawingml/2006/picture">
                 <pic:pic xmlns:pic="http://schemas.openxmlformats.org/drawingml/2006/picture">
                   <pic:nvPicPr>
-                    <pic:cNvPr id="1142496140" name=""/>
-                    <pic:cNvPicPr/>
-                  </pic:nvPicPr>
-                  <pic:blipFill>
-                    <a:blip r:embed="rId8"/>
-                    <a:stretch>
-                      <a:fillRect/>
-                    </a:stretch>
-                  </pic:blipFill>
-                  <pic:spPr>
-                    <a:xfrm>
-                      <a:off x="0" y="0"/>
-                      <a:ext cx="5731510" cy="3022600"/>
-                    </a:xfrm>
-                    <a:prstGeom prst="rect">
-                      <a:avLst/>
-                    </a:prstGeom>
-                  </pic:spPr>
-                </pic:pic>
-              </a:graphicData>
-            </a:graphic>
-          </wp:inline>
-        </w:drawing>
-      </w:r>
-    </w:p>
-    <w:p>
-      <w:pPr>
-        <w:rPr>
-          <w:rFonts w:ascii="Bahnschrift" w:hAnsi="Bahnschrift"/>
-          <w:sz w:val="28"/>
-          <w:szCs w:val="28"/>
-          <w:lang w:val="en-US"/>
-        </w:rPr>
-      </w:pPr>
-    </w:p>
-    <w:p>
-      <w:pPr>
-        <w:rPr>
-          <w:rFonts w:ascii="Bahnschrift" w:hAnsi="Bahnschrift"/>
-          <w:sz w:val="28"/>
-          <w:szCs w:val="28"/>
-          <w:lang w:val="en-US"/>
-        </w:rPr>
-      </w:pPr>
-      <w:r>
-        <w:rPr>
-          <w:rFonts w:ascii="Bahnschrift" w:hAnsi="Bahnschrift"/>
-          <w:sz w:val="28"/>
-          <w:szCs w:val="28"/>
-          <w:lang w:val="en-US"/>
-        </w:rPr>
-        <w:t>Git pipeline:</w:t>
-      </w:r>
-    </w:p>
-    <w:p>
-      <w:pPr>
-        <w:rPr>
-          <w:rFonts w:ascii="Bahnschrift" w:hAnsi="Bahnschrift"/>
-          <w:sz w:val="28"/>
-          <w:szCs w:val="28"/>
-          <w:lang w:val="en-US"/>
-        </w:rPr>
-      </w:pPr>
-      <w:r>
-        <w:rPr>
-          <w:rFonts w:ascii="Bahnschrift" w:hAnsi="Bahnschrift"/>
-          <w:sz w:val="28"/>
-          <w:szCs w:val="28"/>
-          <w:lang w:val="en-US"/>
-        </w:rPr>
-        <w:drawing>
-          <wp:inline distT="0" distB="0" distL="0" distR="0" wp14:anchorId="5F6ABE2F" wp14:editId="40B4230A">
-            <wp:extent cx="5731510" cy="3033395"/>
-            <wp:effectExtent l="0" t="0" r="2540" b="0"/>
-            <wp:docPr id="1986408384" name="Picture 1"/>
-            <wp:cNvGraphicFramePr>
-              <a:graphicFrameLocks xmlns:a="http://schemas.openxmlformats.org/drawingml/2006/main" noChangeAspect="1"/>
-            </wp:cNvGraphicFramePr>
-            <a:graphic xmlns:a="http://schemas.openxmlformats.org/drawingml/2006/main">
-              <a:graphicData uri="http://schemas.openxmlformats.org/drawingml/2006/picture">
-                <pic:pic xmlns:pic="http://schemas.openxmlformats.org/drawingml/2006/picture">
-                  <pic:nvPicPr>
-                    <pic:cNvPr id="1986408384" name=""/>
+                    <pic:cNvPr id="1523180254" name=""/>
                     <pic:cNvPicPr/>
                   </pic:nvPicPr>
                   <pic:blipFill>
@@ -1494,7 +1392,7 @@
                   <pic:spPr>
                     <a:xfrm>
                       <a:off x="0" y="0"/>
-                      <a:ext cx="5731510" cy="3033395"/>
+                      <a:ext cx="5731510" cy="3004820"/>
                     </a:xfrm>
                     <a:prstGeom prst="rect">
                       <a:avLst/>
@@ -1526,54 +1424,163 @@
           <w:lang w:val="en-US"/>
         </w:rPr>
       </w:pPr>
-    </w:p>
-    <w:p>
-      <w:pPr>
-        <w:rPr>
-          <w:rFonts w:ascii="Bahnschrift" w:hAnsi="Bahnschrift"/>
-          <w:sz w:val="28"/>
-          <w:szCs w:val="28"/>
-          <w:lang w:val="en-US"/>
-        </w:rPr>
-      </w:pPr>
-    </w:p>
-    <w:p>
-      <w:pPr>
-        <w:rPr>
-          <w:rFonts w:ascii="Bahnschrift" w:hAnsi="Bahnschrift"/>
-          <w:sz w:val="28"/>
-          <w:szCs w:val="28"/>
-          <w:lang w:val="en-US"/>
-        </w:rPr>
-      </w:pPr>
-    </w:p>
-    <w:p>
-      <w:pPr>
-        <w:rPr>
-          <w:rFonts w:ascii="Bahnschrift" w:hAnsi="Bahnschrift"/>
-          <w:sz w:val="28"/>
-          <w:szCs w:val="28"/>
-          <w:lang w:val="en-US"/>
-        </w:rPr>
-      </w:pPr>
-    </w:p>
-    <w:p>
-      <w:pPr>
-        <w:rPr>
-          <w:rFonts w:ascii="Bahnschrift" w:hAnsi="Bahnschrift"/>
-          <w:sz w:val="28"/>
-          <w:szCs w:val="28"/>
-          <w:lang w:val="en-US"/>
-        </w:rPr>
-      </w:pPr>
-      <w:r>
-        <w:rPr>
-          <w:rFonts w:ascii="Bahnschrift" w:hAnsi="Bahnschrift"/>
-          <w:sz w:val="28"/>
-          <w:szCs w:val="28"/>
-          <w:lang w:val="en-US"/>
-        </w:rPr>
-        <w:lastRenderedPageBreak/>
+      <w:r>
+        <w:rPr>
+          <w:rFonts w:ascii="Bahnschrift" w:hAnsi="Bahnschrift"/>
+          <w:sz w:val="28"/>
+          <w:szCs w:val="28"/>
+          <w:lang w:val="en-US"/>
+        </w:rPr>
+        <w:t>Git pipeline:</w:t>
+      </w:r>
+    </w:p>
+    <w:p>
+      <w:pPr>
+        <w:rPr>
+          <w:rFonts w:ascii="Bahnschrift" w:hAnsi="Bahnschrift"/>
+          <w:sz w:val="28"/>
+          <w:szCs w:val="28"/>
+          <w:lang w:val="en-US"/>
+        </w:rPr>
+      </w:pPr>
+      <w:r>
+        <w:rPr>
+          <w:rFonts w:ascii="Bahnschrift" w:hAnsi="Bahnschrift"/>
+          <w:noProof/>
+          <w:sz w:val="28"/>
+          <w:szCs w:val="28"/>
+          <w:lang w:val="en-US"/>
+        </w:rPr>
+        <w:drawing>
+          <wp:inline distT="0" distB="0" distL="0" distR="0" wp14:anchorId="5155551B" wp14:editId="7D3B04BF">
+            <wp:extent cx="5731510" cy="3020695"/>
+            <wp:effectExtent l="0" t="0" r="2540" b="8255"/>
+            <wp:docPr id="553485833" name="Picture 1"/>
+            <wp:cNvGraphicFramePr>
+              <a:graphicFrameLocks xmlns:a="http://schemas.openxmlformats.org/drawingml/2006/main" noChangeAspect="1"/>
+            </wp:cNvGraphicFramePr>
+            <a:graphic xmlns:a="http://schemas.openxmlformats.org/drawingml/2006/main">
+              <a:graphicData uri="http://schemas.openxmlformats.org/drawingml/2006/picture">
+                <pic:pic xmlns:pic="http://schemas.openxmlformats.org/drawingml/2006/picture">
+                  <pic:nvPicPr>
+                    <pic:cNvPr id="553485833" name=""/>
+                    <pic:cNvPicPr/>
+                  </pic:nvPicPr>
+                  <pic:blipFill>
+                    <a:blip r:embed="rId10"/>
+                    <a:stretch>
+                      <a:fillRect/>
+                    </a:stretch>
+                  </pic:blipFill>
+                  <pic:spPr>
+                    <a:xfrm>
+                      <a:off x="0" y="0"/>
+                      <a:ext cx="5731510" cy="3020695"/>
+                    </a:xfrm>
+                    <a:prstGeom prst="rect">
+                      <a:avLst/>
+                    </a:prstGeom>
+                  </pic:spPr>
+                </pic:pic>
+              </a:graphicData>
+            </a:graphic>
+          </wp:inline>
+        </w:drawing>
+      </w:r>
+    </w:p>
+    <w:p>
+      <w:pPr>
+        <w:rPr>
+          <w:rFonts w:cstheme="minorHAnsi"/>
+          <w:sz w:val="24"/>
+          <w:szCs w:val="24"/>
+          <w:lang w:val="en-US"/>
+        </w:rPr>
+      </w:pPr>
+      <w:r>
+        <w:rPr>
+          <w:rFonts w:cstheme="minorHAnsi"/>
+          <w:sz w:val="24"/>
+          <w:szCs w:val="24"/>
+          <w:lang w:val="en-US"/>
+        </w:rPr>
+        <w:t xml:space="preserve">*  </w:t>
+      </w:r>
+      <w:r>
+        <w:rPr>
+          <w:rFonts w:cstheme="minorHAnsi"/>
+          <w:sz w:val="24"/>
+          <w:szCs w:val="24"/>
+          <w:lang w:val="en-US"/>
+        </w:rPr>
+        <w:t>The last commit had 79.9% coverage, failing my quality gate and thus my pipeline. It was fixed with the commit that uploaded this document as well.</w:t>
+      </w:r>
+      <w:r>
+        <w:rPr>
+          <w:rFonts w:cstheme="minorHAnsi"/>
+          <w:sz w:val="24"/>
+          <w:szCs w:val="24"/>
+          <w:lang w:val="en-US"/>
+        </w:rPr>
+        <w:t xml:space="preserve"> </w:t>
+      </w:r>
+    </w:p>
+    <w:p>
+      <w:pPr>
+        <w:rPr>
+          <w:rFonts w:ascii="Bahnschrift" w:hAnsi="Bahnschrift"/>
+          <w:sz w:val="28"/>
+          <w:szCs w:val="28"/>
+          <w:lang w:val="en-US"/>
+        </w:rPr>
+      </w:pPr>
+    </w:p>
+    <w:p>
+      <w:pPr>
+        <w:rPr>
+          <w:rFonts w:ascii="Bahnschrift" w:hAnsi="Bahnschrift"/>
+          <w:sz w:val="28"/>
+          <w:szCs w:val="28"/>
+          <w:lang w:val="en-US"/>
+        </w:rPr>
+      </w:pPr>
+    </w:p>
+    <w:p>
+      <w:pPr>
+        <w:rPr>
+          <w:rFonts w:ascii="Bahnschrift" w:hAnsi="Bahnschrift"/>
+          <w:sz w:val="28"/>
+          <w:szCs w:val="28"/>
+          <w:lang w:val="en-US"/>
+        </w:rPr>
+      </w:pPr>
+    </w:p>
+    <w:p>
+      <w:pPr>
+        <w:rPr>
+          <w:rFonts w:ascii="Bahnschrift" w:hAnsi="Bahnschrift"/>
+          <w:sz w:val="28"/>
+          <w:szCs w:val="28"/>
+          <w:lang w:val="en-US"/>
+        </w:rPr>
+      </w:pPr>
+    </w:p>
+    <w:p>
+      <w:pPr>
+        <w:rPr>
+          <w:rFonts w:ascii="Bahnschrift" w:hAnsi="Bahnschrift"/>
+          <w:sz w:val="28"/>
+          <w:szCs w:val="28"/>
+          <w:lang w:val="en-US"/>
+        </w:rPr>
+      </w:pPr>
+      <w:r>
+        <w:rPr>
+          <w:rFonts w:ascii="Bahnschrift" w:hAnsi="Bahnschrift"/>
+          <w:sz w:val="28"/>
+          <w:szCs w:val="28"/>
+          <w:lang w:val="en-US"/>
+        </w:rPr>
         <w:t>CI setup diagram:</w:t>
       </w:r>
     </w:p>
@@ -1612,7 +1619,7 @@
                     </pic:cNvPicPr>
                   </pic:nvPicPr>
                   <pic:blipFill>
-                    <a:blip r:embed="rId10">
+                    <a:blip r:embed="rId11">
                       <a:extLst>
                         <a:ext uri="{28A0092B-C50C-407E-A947-70E740481C1C}">
                           <a14:useLocalDpi xmlns:a14="http://schemas.microsoft.com/office/drawing/2010/main" val="0"/>
@@ -1652,6 +1659,356 @@
     </w:sectPr>
   </w:body>
 </w:document>
+</file>
+
+<file path=word/numbering.xml><?xml version="1.0" encoding="utf-8"?>
+<w:numbering xmlns:wpc="http://schemas.microsoft.com/office/word/2010/wordprocessingCanvas" xmlns:cx="http://schemas.microsoft.com/office/drawing/2014/chartex" xmlns:cx1="http://schemas.microsoft.com/office/drawing/2015/9/8/chartex" xmlns:cx2="http://schemas.microsoft.com/office/drawing/2015/10/21/chartex" xmlns:cx3="http://schemas.microsoft.com/office/drawing/2016/5/9/chartex" xmlns:cx4="http://schemas.microsoft.com/office/drawing/2016/5/10/chartex" xmlns:cx5="http://schemas.microsoft.com/office/drawing/2016/5/11/chartex" xmlns:cx6="http://schemas.microsoft.com/office/drawing/2016/5/12/chartex" xmlns:cx7="http://schemas.microsoft.com/office/drawing/2016/5/13/chartex" xmlns:cx8="http://schemas.microsoft.com/office/drawing/2016/5/14/chartex" xmlns:mc="http://schemas.openxmlformats.org/markup-compatibility/2006" xmlns:aink="http://schemas.microsoft.com/office/drawing/2016/ink" xmlns:am3d="http://schemas.microsoft.com/office/drawing/2017/model3d" xmlns:o="urn:schemas-microsoft-com:office:office" xmlns:oel="http://schemas.microsoft.com/office/2019/extlst" xmlns:r="http://schemas.openxmlformats.org/officeDocument/2006/relationships" xmlns:m="http://schemas.openxmlformats.org/officeDocument/2006/math" xmlns:v="urn:schemas-microsoft-com:vml" xmlns:wp14="http://schemas.microsoft.com/office/word/2010/wordprocessingDrawing" xmlns:wp="http://schemas.openxmlformats.org/drawingml/2006/wordprocessingDrawing" xmlns:w10="urn:schemas-microsoft-com:office:word" xmlns:w="http://schemas.openxmlformats.org/wordprocessingml/2006/main" xmlns:w14="http://schemas.microsoft.com/office/word/2010/wordml" xmlns:w15="http://schemas.microsoft.com/office/word/2012/wordml" xmlns:w16cex="http://schemas.microsoft.com/office/word/2018/wordml/cex" xmlns:w16cid="http://schemas.microsoft.com/office/word/2016/wordml/cid" xmlns:w16="http://schemas.microsoft.com/office/word/2018/wordml" xmlns:w16sdtdh="http://schemas.microsoft.com/office/word/2020/wordml/sdtdatahash" xmlns:w16se="http://schemas.microsoft.com/office/word/2015/wordml/symex" xmlns:wpg="http://schemas.microsoft.com/office/word/2010/wordprocessingGroup" xmlns:wpi="http://schemas.microsoft.com/office/word/2010/wordprocessingInk" xmlns:wne="http://schemas.microsoft.com/office/word/2006/wordml" xmlns:wps="http://schemas.microsoft.com/office/word/2010/wordprocessingShape" mc:Ignorable="w14 w15 w16se w16cid w16 w16cex w16sdtdh wp14">
+  <w:abstractNum w:abstractNumId="0" w15:restartNumberingAfterBreak="0">
+    <w:nsid w:val="1B425FFE"/>
+    <w:multiLevelType w:val="hybridMultilevel"/>
+    <w:tmpl w:val="8FF07134"/>
+    <w:lvl w:ilvl="0" w:tplc="833049EE">
+      <w:numFmt w:val="bullet"/>
+      <w:lvlText w:val=""/>
+      <w:lvlJc w:val="left"/>
+      <w:pPr>
+        <w:ind w:left="720" w:hanging="360"/>
+      </w:pPr>
+      <w:rPr>
+        <w:rFonts w:ascii="Symbol" w:eastAsiaTheme="minorHAnsi" w:hAnsi="Symbol" w:cstheme="minorHAnsi" w:hint="default"/>
+      </w:rPr>
+    </w:lvl>
+    <w:lvl w:ilvl="1" w:tplc="04020003" w:tentative="1">
+      <w:start w:val="1"/>
+      <w:numFmt w:val="bullet"/>
+      <w:lvlText w:val="o"/>
+      <w:lvlJc w:val="left"/>
+      <w:pPr>
+        <w:ind w:left="1440" w:hanging="360"/>
+      </w:pPr>
+      <w:rPr>
+        <w:rFonts w:ascii="Courier New" w:hAnsi="Courier New" w:cs="Courier New" w:hint="default"/>
+      </w:rPr>
+    </w:lvl>
+    <w:lvl w:ilvl="2" w:tplc="04020005" w:tentative="1">
+      <w:start w:val="1"/>
+      <w:numFmt w:val="bullet"/>
+      <w:lvlText w:val=""/>
+      <w:lvlJc w:val="left"/>
+      <w:pPr>
+        <w:ind w:left="2160" w:hanging="360"/>
+      </w:pPr>
+      <w:rPr>
+        <w:rFonts w:ascii="Wingdings" w:hAnsi="Wingdings" w:hint="default"/>
+      </w:rPr>
+    </w:lvl>
+    <w:lvl w:ilvl="3" w:tplc="04020001" w:tentative="1">
+      <w:start w:val="1"/>
+      <w:numFmt w:val="bullet"/>
+      <w:lvlText w:val=""/>
+      <w:lvlJc w:val="left"/>
+      <w:pPr>
+        <w:ind w:left="2880" w:hanging="360"/>
+      </w:pPr>
+      <w:rPr>
+        <w:rFonts w:ascii="Symbol" w:hAnsi="Symbol" w:hint="default"/>
+      </w:rPr>
+    </w:lvl>
+    <w:lvl w:ilvl="4" w:tplc="04020003" w:tentative="1">
+      <w:start w:val="1"/>
+      <w:numFmt w:val="bullet"/>
+      <w:lvlText w:val="o"/>
+      <w:lvlJc w:val="left"/>
+      <w:pPr>
+        <w:ind w:left="3600" w:hanging="360"/>
+      </w:pPr>
+      <w:rPr>
+        <w:rFonts w:ascii="Courier New" w:hAnsi="Courier New" w:cs="Courier New" w:hint="default"/>
+      </w:rPr>
+    </w:lvl>
+    <w:lvl w:ilvl="5" w:tplc="04020005" w:tentative="1">
+      <w:start w:val="1"/>
+      <w:numFmt w:val="bullet"/>
+      <w:lvlText w:val=""/>
+      <w:lvlJc w:val="left"/>
+      <w:pPr>
+        <w:ind w:left="4320" w:hanging="360"/>
+      </w:pPr>
+      <w:rPr>
+        <w:rFonts w:ascii="Wingdings" w:hAnsi="Wingdings" w:hint="default"/>
+      </w:rPr>
+    </w:lvl>
+    <w:lvl w:ilvl="6" w:tplc="04020001" w:tentative="1">
+      <w:start w:val="1"/>
+      <w:numFmt w:val="bullet"/>
+      <w:lvlText w:val=""/>
+      <w:lvlJc w:val="left"/>
+      <w:pPr>
+        <w:ind w:left="5040" w:hanging="360"/>
+      </w:pPr>
+      <w:rPr>
+        <w:rFonts w:ascii="Symbol" w:hAnsi="Symbol" w:hint="default"/>
+      </w:rPr>
+    </w:lvl>
+    <w:lvl w:ilvl="7" w:tplc="04020003" w:tentative="1">
+      <w:start w:val="1"/>
+      <w:numFmt w:val="bullet"/>
+      <w:lvlText w:val="o"/>
+      <w:lvlJc w:val="left"/>
+      <w:pPr>
+        <w:ind w:left="5760" w:hanging="360"/>
+      </w:pPr>
+      <w:rPr>
+        <w:rFonts w:ascii="Courier New" w:hAnsi="Courier New" w:cs="Courier New" w:hint="default"/>
+      </w:rPr>
+    </w:lvl>
+    <w:lvl w:ilvl="8" w:tplc="04020005" w:tentative="1">
+      <w:start w:val="1"/>
+      <w:numFmt w:val="bullet"/>
+      <w:lvlText w:val=""/>
+      <w:lvlJc w:val="left"/>
+      <w:pPr>
+        <w:ind w:left="6480" w:hanging="360"/>
+      </w:pPr>
+      <w:rPr>
+        <w:rFonts w:ascii="Wingdings" w:hAnsi="Wingdings" w:hint="default"/>
+      </w:rPr>
+    </w:lvl>
+  </w:abstractNum>
+  <w:abstractNum w:abstractNumId="1" w15:restartNumberingAfterBreak="0">
+    <w:nsid w:val="53285ED5"/>
+    <w:multiLevelType w:val="hybridMultilevel"/>
+    <w:tmpl w:val="718ED760"/>
+    <w:lvl w:ilvl="0" w:tplc="C1428218">
+      <w:numFmt w:val="bullet"/>
+      <w:lvlText w:val=""/>
+      <w:lvlJc w:val="left"/>
+      <w:pPr>
+        <w:ind w:left="720" w:hanging="360"/>
+      </w:pPr>
+      <w:rPr>
+        <w:rFonts w:ascii="Symbol" w:eastAsiaTheme="minorHAnsi" w:hAnsi="Symbol" w:cstheme="minorHAnsi" w:hint="default"/>
+      </w:rPr>
+    </w:lvl>
+    <w:lvl w:ilvl="1" w:tplc="04020003" w:tentative="1">
+      <w:start w:val="1"/>
+      <w:numFmt w:val="bullet"/>
+      <w:lvlText w:val="o"/>
+      <w:lvlJc w:val="left"/>
+      <w:pPr>
+        <w:ind w:left="1440" w:hanging="360"/>
+      </w:pPr>
+      <w:rPr>
+        <w:rFonts w:ascii="Courier New" w:hAnsi="Courier New" w:cs="Courier New" w:hint="default"/>
+      </w:rPr>
+    </w:lvl>
+    <w:lvl w:ilvl="2" w:tplc="04020005" w:tentative="1">
+      <w:start w:val="1"/>
+      <w:numFmt w:val="bullet"/>
+      <w:lvlText w:val=""/>
+      <w:lvlJc w:val="left"/>
+      <w:pPr>
+        <w:ind w:left="2160" w:hanging="360"/>
+      </w:pPr>
+      <w:rPr>
+        <w:rFonts w:ascii="Wingdings" w:hAnsi="Wingdings" w:hint="default"/>
+      </w:rPr>
+    </w:lvl>
+    <w:lvl w:ilvl="3" w:tplc="04020001" w:tentative="1">
+      <w:start w:val="1"/>
+      <w:numFmt w:val="bullet"/>
+      <w:lvlText w:val=""/>
+      <w:lvlJc w:val="left"/>
+      <w:pPr>
+        <w:ind w:left="2880" w:hanging="360"/>
+      </w:pPr>
+      <w:rPr>
+        <w:rFonts w:ascii="Symbol" w:hAnsi="Symbol" w:hint="default"/>
+      </w:rPr>
+    </w:lvl>
+    <w:lvl w:ilvl="4" w:tplc="04020003" w:tentative="1">
+      <w:start w:val="1"/>
+      <w:numFmt w:val="bullet"/>
+      <w:lvlText w:val="o"/>
+      <w:lvlJc w:val="left"/>
+      <w:pPr>
+        <w:ind w:left="3600" w:hanging="360"/>
+      </w:pPr>
+      <w:rPr>
+        <w:rFonts w:ascii="Courier New" w:hAnsi="Courier New" w:cs="Courier New" w:hint="default"/>
+      </w:rPr>
+    </w:lvl>
+    <w:lvl w:ilvl="5" w:tplc="04020005" w:tentative="1">
+      <w:start w:val="1"/>
+      <w:numFmt w:val="bullet"/>
+      <w:lvlText w:val=""/>
+      <w:lvlJc w:val="left"/>
+      <w:pPr>
+        <w:ind w:left="4320" w:hanging="360"/>
+      </w:pPr>
+      <w:rPr>
+        <w:rFonts w:ascii="Wingdings" w:hAnsi="Wingdings" w:hint="default"/>
+      </w:rPr>
+    </w:lvl>
+    <w:lvl w:ilvl="6" w:tplc="04020001" w:tentative="1">
+      <w:start w:val="1"/>
+      <w:numFmt w:val="bullet"/>
+      <w:lvlText w:val=""/>
+      <w:lvlJc w:val="left"/>
+      <w:pPr>
+        <w:ind w:left="5040" w:hanging="360"/>
+      </w:pPr>
+      <w:rPr>
+        <w:rFonts w:ascii="Symbol" w:hAnsi="Symbol" w:hint="default"/>
+      </w:rPr>
+    </w:lvl>
+    <w:lvl w:ilvl="7" w:tplc="04020003" w:tentative="1">
+      <w:start w:val="1"/>
+      <w:numFmt w:val="bullet"/>
+      <w:lvlText w:val="o"/>
+      <w:lvlJc w:val="left"/>
+      <w:pPr>
+        <w:ind w:left="5760" w:hanging="360"/>
+      </w:pPr>
+      <w:rPr>
+        <w:rFonts w:ascii="Courier New" w:hAnsi="Courier New" w:cs="Courier New" w:hint="default"/>
+      </w:rPr>
+    </w:lvl>
+    <w:lvl w:ilvl="8" w:tplc="04020005" w:tentative="1">
+      <w:start w:val="1"/>
+      <w:numFmt w:val="bullet"/>
+      <w:lvlText w:val=""/>
+      <w:lvlJc w:val="left"/>
+      <w:pPr>
+        <w:ind w:left="6480" w:hanging="360"/>
+      </w:pPr>
+      <w:rPr>
+        <w:rFonts w:ascii="Wingdings" w:hAnsi="Wingdings" w:hint="default"/>
+      </w:rPr>
+    </w:lvl>
+  </w:abstractNum>
+  <w:abstractNum w:abstractNumId="2" w15:restartNumberingAfterBreak="0">
+    <w:nsid w:val="78DD7C74"/>
+    <w:multiLevelType w:val="hybridMultilevel"/>
+    <w:tmpl w:val="0380BE90"/>
+    <w:lvl w:ilvl="0" w:tplc="BF9A2140">
+      <w:numFmt w:val="bullet"/>
+      <w:lvlText w:val=""/>
+      <w:lvlJc w:val="left"/>
+      <w:pPr>
+        <w:ind w:left="720" w:hanging="360"/>
+      </w:pPr>
+      <w:rPr>
+        <w:rFonts w:ascii="Symbol" w:eastAsiaTheme="minorHAnsi" w:hAnsi="Symbol" w:cstheme="minorHAnsi" w:hint="default"/>
+      </w:rPr>
+    </w:lvl>
+    <w:lvl w:ilvl="1" w:tplc="04020003" w:tentative="1">
+      <w:start w:val="1"/>
+      <w:numFmt w:val="bullet"/>
+      <w:lvlText w:val="o"/>
+      <w:lvlJc w:val="left"/>
+      <w:pPr>
+        <w:ind w:left="1440" w:hanging="360"/>
+      </w:pPr>
+      <w:rPr>
+        <w:rFonts w:ascii="Courier New" w:hAnsi="Courier New" w:cs="Courier New" w:hint="default"/>
+      </w:rPr>
+    </w:lvl>
+    <w:lvl w:ilvl="2" w:tplc="04020005" w:tentative="1">
+      <w:start w:val="1"/>
+      <w:numFmt w:val="bullet"/>
+      <w:lvlText w:val=""/>
+      <w:lvlJc w:val="left"/>
+      <w:pPr>
+        <w:ind w:left="2160" w:hanging="360"/>
+      </w:pPr>
+      <w:rPr>
+        <w:rFonts w:ascii="Wingdings" w:hAnsi="Wingdings" w:hint="default"/>
+      </w:rPr>
+    </w:lvl>
+    <w:lvl w:ilvl="3" w:tplc="04020001" w:tentative="1">
+      <w:start w:val="1"/>
+      <w:numFmt w:val="bullet"/>
+      <w:lvlText w:val=""/>
+      <w:lvlJc w:val="left"/>
+      <w:pPr>
+        <w:ind w:left="2880" w:hanging="360"/>
+      </w:pPr>
+      <w:rPr>
+        <w:rFonts w:ascii="Symbol" w:hAnsi="Symbol" w:hint="default"/>
+      </w:rPr>
+    </w:lvl>
+    <w:lvl w:ilvl="4" w:tplc="04020003" w:tentative="1">
+      <w:start w:val="1"/>
+      <w:numFmt w:val="bullet"/>
+      <w:lvlText w:val="o"/>
+      <w:lvlJc w:val="left"/>
+      <w:pPr>
+        <w:ind w:left="3600" w:hanging="360"/>
+      </w:pPr>
+      <w:rPr>
+        <w:rFonts w:ascii="Courier New" w:hAnsi="Courier New" w:cs="Courier New" w:hint="default"/>
+      </w:rPr>
+    </w:lvl>
+    <w:lvl w:ilvl="5" w:tplc="04020005" w:tentative="1">
+      <w:start w:val="1"/>
+      <w:numFmt w:val="bullet"/>
+      <w:lvlText w:val=""/>
+      <w:lvlJc w:val="left"/>
+      <w:pPr>
+        <w:ind w:left="4320" w:hanging="360"/>
+      </w:pPr>
+      <w:rPr>
+        <w:rFonts w:ascii="Wingdings" w:hAnsi="Wingdings" w:hint="default"/>
+      </w:rPr>
+    </w:lvl>
+    <w:lvl w:ilvl="6" w:tplc="04020001" w:tentative="1">
+      <w:start w:val="1"/>
+      <w:numFmt w:val="bullet"/>
+      <w:lvlText w:val=""/>
+      <w:lvlJc w:val="left"/>
+      <w:pPr>
+        <w:ind w:left="5040" w:hanging="360"/>
+      </w:pPr>
+      <w:rPr>
+        <w:rFonts w:ascii="Symbol" w:hAnsi="Symbol" w:hint="default"/>
+      </w:rPr>
+    </w:lvl>
+    <w:lvl w:ilvl="7" w:tplc="04020003" w:tentative="1">
+      <w:start w:val="1"/>
+      <w:numFmt w:val="bullet"/>
+      <w:lvlText w:val="o"/>
+      <w:lvlJc w:val="left"/>
+      <w:pPr>
+        <w:ind w:left="5760" w:hanging="360"/>
+      </w:pPr>
+      <w:rPr>
+        <w:rFonts w:ascii="Courier New" w:hAnsi="Courier New" w:cs="Courier New" w:hint="default"/>
+      </w:rPr>
+    </w:lvl>
+    <w:lvl w:ilvl="8" w:tplc="04020005" w:tentative="1">
+      <w:start w:val="1"/>
+      <w:numFmt w:val="bullet"/>
+      <w:lvlText w:val=""/>
+      <w:lvlJc w:val="left"/>
+      <w:pPr>
+        <w:ind w:left="6480" w:hanging="360"/>
+      </w:pPr>
+      <w:rPr>
+        <w:rFonts w:ascii="Wingdings" w:hAnsi="Wingdings" w:hint="default"/>
+      </w:rPr>
+    </w:lvl>
+  </w:abstractNum>
+  <w:num w:numId="1" w16cid:durableId="114564043">
+    <w:abstractNumId w:val="1"/>
+  </w:num>
+  <w:num w:numId="2" w16cid:durableId="1449008197">
+    <w:abstractNumId w:val="0"/>
+  </w:num>
+  <w:num w:numId="3" w16cid:durableId="797839496">
+    <w:abstractNumId w:val="2"/>
+  </w:num>
+</w:numbering>
 </file>
 
 <file path=word/styles.xml><?xml version="1.0" encoding="utf-8"?>
@@ -2082,6 +2439,17 @@
     <w:semiHidden/>
     <w:unhideWhenUsed/>
   </w:style>
+  <w:style w:type="paragraph" w:styleId="ListParagraph">
+    <w:name w:val="List Paragraph"/>
+    <w:basedOn w:val="Normal"/>
+    <w:uiPriority w:val="34"/>
+    <w:qFormat/>
+    <w:rsid w:val="00AA0696"/>
+    <w:pPr>
+      <w:ind w:left="720"/>
+      <w:contextualSpacing/>
+    </w:pPr>
+  </w:style>
 </w:styles>
 </file>
 

</xml_diff>